<commit_message>
fixed typos in document
</commit_message>
<xml_diff>
--- a/XIQ-Azure-AD-PPSK-Sync-Guide.docx
+++ b/XIQ-Azure-AD-PPSK-Sync-Guide.docx
@@ -99,19 +99,7 @@
         <w:rPr>
           <w:rFonts w:asciiTheme="minorHAnsi" w:hAnsiTheme="minorHAnsi" w:cstheme="minorHAnsi"/>
         </w:rPr>
-        <w:t>0</w:t>
-      </w:r>
-      <w:r>
-        <w:rPr>
-          <w:rFonts w:asciiTheme="minorHAnsi" w:hAnsiTheme="minorHAnsi" w:cstheme="minorHAnsi"/>
-        </w:rPr>
-        <w:t>.</w:t>
-      </w:r>
-      <w:r>
-        <w:rPr>
-          <w:rFonts w:asciiTheme="minorHAnsi" w:hAnsiTheme="minorHAnsi" w:cstheme="minorHAnsi"/>
-        </w:rPr>
-        <w:t>0</w:t>
+        <w:t>0.0</w:t>
       </w:r>
     </w:p>
     <w:p>
@@ -194,13 +182,7 @@
         <w:rPr>
           <w:rFonts w:cstheme="minorHAnsi"/>
         </w:rPr>
-        <w:t>Azure (cloud based)</w:t>
-      </w:r>
-      <w:r>
-        <w:rPr>
-          <w:rFonts w:cstheme="minorHAnsi"/>
-        </w:rPr>
-        <w:t xml:space="preserve"> </w:t>
+        <w:t xml:space="preserve">Azure (cloud based) </w:t>
       </w:r>
       <w:r>
         <w:rPr>
@@ -523,6 +505,14 @@
     </w:p>
     <w:sdt>
       <w:sdtPr>
+        <w:rPr>
+          <w:rFonts w:ascii="Times New Roman" w:eastAsia="Times New Roman" w:hAnsi="Times New Roman" w:cs="Times New Roman"/>
+          <w:b w:val="0"/>
+          <w:bCs w:val="0"/>
+          <w:color w:val="auto"/>
+          <w:sz w:val="24"/>
+          <w:szCs w:val="24"/>
+        </w:rPr>
         <w:id w:val="-1745711100"/>
         <w:docPartObj>
           <w:docPartGallery w:val="Table of Contents"/>
@@ -531,11 +521,7 @@
       </w:sdtPr>
       <w:sdtEndPr>
         <w:rPr>
-          <w:rFonts w:ascii="Times New Roman" w:eastAsia="Times New Roman" w:hAnsi="Times New Roman" w:cs="Times New Roman"/>
           <w:noProof/>
-          <w:color w:val="auto"/>
-          <w:sz w:val="24"/>
-          <w:szCs w:val="24"/>
         </w:rPr>
       </w:sdtEndPr>
       <w:sdtContent>
@@ -4674,21 +4660,7 @@
             <w:rStyle w:val="Hyperlink"/>
             <w:rFonts w:cstheme="minorHAnsi"/>
           </w:rPr>
-          <w:t>troub</w:t>
-        </w:r>
-        <w:r>
-          <w:rPr>
-            <w:rStyle w:val="Hyperlink"/>
-            <w:rFonts w:cstheme="minorHAnsi"/>
-          </w:rPr>
-          <w:t>l</w:t>
-        </w:r>
-        <w:r>
-          <w:rPr>
-            <w:rStyle w:val="Hyperlink"/>
-            <w:rFonts w:cstheme="minorHAnsi"/>
-          </w:rPr>
-          <w:t>eshooting</w:t>
+          <w:t>troubleshooting</w:t>
         </w:r>
       </w:hyperlink>
       <w:r>
@@ -6733,21 +6705,21 @@
           <w:noProof/>
         </w:rPr>
         <w:drawing>
-          <wp:anchor distT="0" distB="0" distL="114300" distR="114300" simplePos="0" relativeHeight="251674624" behindDoc="1" locked="0" layoutInCell="1" allowOverlap="1" wp14:anchorId="4556973D" wp14:editId="1A5E09E4">
+          <wp:anchor distT="0" distB="0" distL="114300" distR="114300" simplePos="0" relativeHeight="251674624" behindDoc="1" locked="0" layoutInCell="1" allowOverlap="1" wp14:anchorId="4556973D" wp14:editId="57176CFA">
             <wp:simplePos x="0" y="0"/>
             <wp:positionH relativeFrom="column">
-              <wp:posOffset>3441065</wp:posOffset>
+              <wp:posOffset>3442970</wp:posOffset>
             </wp:positionH>
             <wp:positionV relativeFrom="paragraph">
-              <wp:posOffset>35560</wp:posOffset>
+              <wp:posOffset>93345</wp:posOffset>
             </wp:positionV>
-            <wp:extent cx="3166745" cy="1962150"/>
-            <wp:effectExtent l="0" t="0" r="0" b="6350"/>
+            <wp:extent cx="3166745" cy="1843405"/>
+            <wp:effectExtent l="0" t="0" r="0" b="0"/>
             <wp:wrapTight wrapText="bothSides">
               <wp:wrapPolygon edited="0">
                 <wp:start x="0" y="0"/>
-                <wp:lineTo x="0" y="21530"/>
-                <wp:lineTo x="21483" y="21530"/>
+                <wp:lineTo x="0" y="21429"/>
+                <wp:lineTo x="21483" y="21429"/>
                 <wp:lineTo x="21483" y="0"/>
                 <wp:lineTo x="0" y="0"/>
               </wp:wrapPolygon>
@@ -6778,7 +6750,7 @@
                   <pic:spPr>
                     <a:xfrm>
                       <a:off x="0" y="0"/>
-                      <a:ext cx="3166745" cy="1962150"/>
+                      <a:ext cx="3166745" cy="1843405"/>
                     </a:xfrm>
                     <a:prstGeom prst="rect">
                       <a:avLst/>
@@ -6894,13 +6866,7 @@
         <w:rPr>
           <w:rFonts w:cstheme="minorHAnsi"/>
         </w:rPr>
-        <w:t>Azure Application (client) ID</w:t>
-      </w:r>
-      <w:r>
-        <w:rPr>
-          <w:rFonts w:cstheme="minorHAnsi"/>
-        </w:rPr>
-        <w:t xml:space="preserve"> </w:t>
+        <w:t xml:space="preserve">Azure Application (client) ID </w:t>
       </w:r>
       <w:r>
         <w:rPr>
@@ -7376,7 +7342,31 @@
         <w:rPr>
           <w:rFonts w:asciiTheme="minorHAnsi" w:hAnsiTheme="minorHAnsi" w:cstheme="minorHAnsi"/>
         </w:rPr>
-        <w:t xml:space="preserve"> separated by a coma. Each set of groups should be separated by a coma. If only one set of groups is required, </w:t>
+        <w:t xml:space="preserve"> </w:t>
+      </w:r>
+      <w:r>
+        <w:rPr>
+          <w:rFonts w:asciiTheme="minorHAnsi" w:hAnsiTheme="minorHAnsi" w:cstheme="minorHAnsi"/>
+        </w:rPr>
+        <w:t xml:space="preserve">should be </w:t>
+      </w:r>
+      <w:r>
+        <w:rPr>
+          <w:rFonts w:asciiTheme="minorHAnsi" w:hAnsiTheme="minorHAnsi" w:cstheme="minorHAnsi"/>
+        </w:rPr>
+        <w:t xml:space="preserve">separated by a </w:t>
+      </w:r>
+      <w:r>
+        <w:rPr>
+          <w:rFonts w:asciiTheme="minorHAnsi" w:hAnsiTheme="minorHAnsi" w:cstheme="minorHAnsi"/>
+        </w:rPr>
+        <w:t>comma</w:t>
+      </w:r>
+      <w:r>
+        <w:rPr>
+          <w:rFonts w:asciiTheme="minorHAnsi" w:hAnsiTheme="minorHAnsi" w:cstheme="minorHAnsi"/>
+        </w:rPr>
+        <w:t xml:space="preserve">. Each set of groups should be separated by a coma. If only one set of groups is required, </w:t>
       </w:r>
       <w:r>
         <w:rPr>
@@ -7398,7 +7388,19 @@
         <w:rPr>
           <w:rFonts w:asciiTheme="minorHAnsi" w:hAnsiTheme="minorHAnsi" w:cstheme="minorHAnsi"/>
         </w:rPr>
-        <w:t xml:space="preserve"> can be deleted and the coma at the end of </w:t>
+        <w:t xml:space="preserve"> can be deleted and the </w:t>
+      </w:r>
+      <w:r>
+        <w:rPr>
+          <w:rFonts w:asciiTheme="minorHAnsi" w:hAnsiTheme="minorHAnsi" w:cstheme="minorHAnsi"/>
+        </w:rPr>
+        <w:t>comma</w:t>
+      </w:r>
+      <w:r>
+        <w:rPr>
+          <w:rFonts w:asciiTheme="minorHAnsi" w:hAnsiTheme="minorHAnsi" w:cstheme="minorHAnsi"/>
+        </w:rPr>
+        <w:t xml:space="preserve"> at the end of </w:t>
       </w:r>
       <w:r>
         <w:rPr>
@@ -7769,15 +7771,7 @@
           <w:b/>
           <w:bCs/>
         </w:rPr>
-        <w:t>37</w:t>
-      </w:r>
-      <w:r>
-        <w:rPr>
-          <w:rFonts w:cstheme="minorHAnsi"/>
-          <w:b/>
-          <w:bCs/>
-        </w:rPr>
-        <w:t xml:space="preserve"> </w:t>
+        <w:t xml:space="preserve">37 </w:t>
       </w:r>
       <w:r>
         <w:rPr>
@@ -7957,15 +7951,7 @@
           <w:b/>
           <w:bCs/>
         </w:rPr>
-        <w:t>39</w:t>
-      </w:r>
-      <w:r>
-        <w:rPr>
-          <w:rFonts w:cstheme="minorHAnsi"/>
-          <w:b/>
-          <w:bCs/>
-        </w:rPr>
-        <w:t xml:space="preserve"> </w:t>
+        <w:t xml:space="preserve">39 </w:t>
       </w:r>
       <w:r>
         <w:rPr>
@@ -8092,23 +8078,7 @@
           <w:b/>
           <w:bCs/>
         </w:rPr>
-        <w:t xml:space="preserve">Line </w:t>
-      </w:r>
-      <w:r>
-        <w:rPr>
-          <w:rFonts w:cstheme="minorHAnsi"/>
-          <w:b/>
-          <w:bCs/>
-        </w:rPr>
-        <w:t>40</w:t>
-      </w:r>
-      <w:r>
-        <w:rPr>
-          <w:rFonts w:cstheme="minorHAnsi"/>
-          <w:b/>
-          <w:bCs/>
-        </w:rPr>
-        <w:t xml:space="preserve"> </w:t>
+        <w:t xml:space="preserve">Line 40 </w:t>
       </w:r>
       <w:r>
         <w:rPr>
@@ -8136,10 +8106,10 @@
           <w:szCs w:val="24"/>
         </w:rPr>
       </w:pPr>
-      <w:bookmarkStart w:id="75" w:name="_Toc96008993"/>
-      <w:bookmarkStart w:id="76" w:name="_Toc106803611"/>
-      <w:bookmarkStart w:id="77" w:name="_Generating_the_XIQ_1"/>
-      <w:bookmarkEnd w:id="77"/>
+      <w:bookmarkStart w:id="75" w:name="_Generating_the_XIQ_1"/>
+      <w:bookmarkStart w:id="76" w:name="_Toc96008993"/>
+      <w:bookmarkStart w:id="77" w:name="_Toc106803611"/>
+      <w:bookmarkEnd w:id="75"/>
       <w:r>
         <w:rPr>
           <w:sz w:val="24"/>
@@ -8147,8 +8117,8 @@
         </w:rPr>
         <w:t>Generating the XIQ Token</w:t>
       </w:r>
-      <w:bookmarkEnd w:id="75"/>
       <w:bookmarkEnd w:id="76"/>
+      <w:bookmarkEnd w:id="77"/>
     </w:p>
     <w:p>
       <w:r>
@@ -11113,13 +11083,13 @@
       <w:pPr>
         <w:pStyle w:val="Heading5"/>
       </w:pPr>
-      <w:bookmarkStart w:id="93" w:name="_Toc106803617"/>
-      <w:bookmarkStart w:id="94" w:name="_Granting_Permissions_to"/>
+      <w:bookmarkStart w:id="93" w:name="_Granting_Permissions_to"/>
+      <w:bookmarkStart w:id="94" w:name="_Toc106803617"/>
+      <w:bookmarkEnd w:id="93"/>
+      <w:r>
+        <w:t>Granting Permissions to the app</w:t>
+      </w:r>
       <w:bookmarkEnd w:id="94"/>
-      <w:r>
-        <w:t>Granting Permissions to the app</w:t>
-      </w:r>
-      <w:bookmarkEnd w:id="93"/>
     </w:p>
     <w:p/>
     <w:p>
@@ -11726,13 +11696,13 @@
       <w:pPr>
         <w:pStyle w:val="Heading5"/>
       </w:pPr>
-      <w:bookmarkStart w:id="95" w:name="_Toc106803618"/>
-      <w:bookmarkStart w:id="96" w:name="_Creating_Client_Secret"/>
+      <w:bookmarkStart w:id="95" w:name="_Creating_Client_Secret"/>
+      <w:bookmarkStart w:id="96" w:name="_Toc106803618"/>
+      <w:bookmarkEnd w:id="95"/>
+      <w:r>
+        <w:t>Creating Client Secret</w:t>
+      </w:r>
       <w:bookmarkEnd w:id="96"/>
-      <w:r>
-        <w:t>Creating Client Secret</w:t>
-      </w:r>
-      <w:bookmarkEnd w:id="95"/>
     </w:p>
     <w:p>
       <w:r>
@@ -12029,9 +11999,9 @@
       <w:pPr>
         <w:pStyle w:val="Heading2"/>
       </w:pPr>
-      <w:bookmarkStart w:id="97" w:name="_Toc106803619"/>
-      <w:bookmarkStart w:id="98" w:name="_AD_Group_Object"/>
-      <w:bookmarkEnd w:id="98"/>
+      <w:bookmarkStart w:id="97" w:name="_AD_Group_Object"/>
+      <w:bookmarkStart w:id="98" w:name="_Toc106803619"/>
+      <w:bookmarkEnd w:id="97"/>
       <w:r>
         <w:lastRenderedPageBreak/>
         <w:t xml:space="preserve">AD </w:t>
@@ -12045,7 +12015,7 @@
       <w:r>
         <w:t>Object ID</w:t>
       </w:r>
-      <w:bookmarkEnd w:id="97"/>
+      <w:bookmarkEnd w:id="98"/>
     </w:p>
     <w:p>
       <w:r>
@@ -12143,7 +12113,7 @@
       <w:pPr>
         <w:shd w:val="clear" w:color="auto" w:fill="2D2D2D"/>
         <w:rPr>
-          <w:rFonts w:ascii="Cordia New" w:hAnsi="Cordia New" w:cs="Cordia New" w:hint="cs"/>
+          <w:rFonts w:ascii="Cordia New" w:hAnsi="Cordia New" w:cs="Cordia New"/>
           <w:color w:val="D3D0C8"/>
           <w:sz w:val="18"/>
           <w:szCs w:val="18"/>
@@ -12174,7 +12144,7 @@
       <w:pPr>
         <w:shd w:val="clear" w:color="auto" w:fill="2D2D2D"/>
         <w:rPr>
-          <w:rFonts w:ascii="Cordia New" w:hAnsi="Cordia New" w:cs="Cordia New" w:hint="cs"/>
+          <w:rFonts w:ascii="Cordia New" w:hAnsi="Cordia New" w:cs="Cordia New"/>
           <w:color w:val="D3D0C8"/>
           <w:sz w:val="18"/>
           <w:szCs w:val="18"/>
@@ -12207,7 +12177,7 @@
       <w:pPr>
         <w:shd w:val="clear" w:color="auto" w:fill="2D2D2D"/>
         <w:rPr>
-          <w:rFonts w:ascii="Cordia New" w:hAnsi="Cordia New" w:cs="Cordia New" w:hint="cs"/>
+          <w:rFonts w:ascii="Cordia New" w:hAnsi="Cordia New" w:cs="Cordia New"/>
           <w:color w:val="D3D0C8"/>
           <w:sz w:val="18"/>
           <w:szCs w:val="18"/>
@@ -12291,7 +12261,7 @@
       <w:pPr>
         <w:shd w:val="clear" w:color="auto" w:fill="2D2D2D"/>
         <w:rPr>
-          <w:rFonts w:ascii="Cordia New" w:hAnsi="Cordia New" w:cs="Cordia New" w:hint="cs"/>
+          <w:rFonts w:ascii="Cordia New" w:hAnsi="Cordia New" w:cs="Cordia New"/>
           <w:color w:val="D3D0C8"/>
           <w:sz w:val="18"/>
           <w:szCs w:val="18"/>
@@ -12360,7 +12330,7 @@
       <w:pPr>
         <w:shd w:val="clear" w:color="auto" w:fill="2D2D2D"/>
         <w:rPr>
-          <w:rFonts w:ascii="Cordia New" w:hAnsi="Cordia New" w:cs="Cordia New" w:hint="cs"/>
+          <w:rFonts w:ascii="Cordia New" w:hAnsi="Cordia New" w:cs="Cordia New"/>
           <w:color w:val="D3D0C8"/>
           <w:sz w:val="18"/>
           <w:szCs w:val="18"/>
@@ -13917,10 +13887,10 @@
           <w:szCs w:val="24"/>
         </w:rPr>
       </w:pPr>
-      <w:bookmarkStart w:id="111" w:name="_Toc96009000"/>
-      <w:bookmarkStart w:id="112" w:name="_Toc106803621"/>
-      <w:bookmarkStart w:id="113" w:name="_XIQ_Network_Policy"/>
-      <w:bookmarkEnd w:id="113"/>
+      <w:bookmarkStart w:id="111" w:name="_XIQ_Network_Policy"/>
+      <w:bookmarkStart w:id="112" w:name="_Toc96009000"/>
+      <w:bookmarkStart w:id="113" w:name="_Toc106803621"/>
+      <w:bookmarkEnd w:id="111"/>
       <w:r>
         <w:rPr>
           <w:rFonts w:asciiTheme="minorHAnsi" w:hAnsiTheme="minorHAnsi" w:cstheme="minorHAnsi"/>
@@ -14011,8 +13981,8 @@
         </w:rPr>
         <w:t xml:space="preserve"> ID</w:t>
       </w:r>
-      <w:bookmarkEnd w:id="111"/>
       <w:bookmarkEnd w:id="112"/>
+      <w:bookmarkEnd w:id="113"/>
       <w:r>
         <w:rPr>
           <w:sz w:val="24"/>
@@ -19768,16 +19738,16 @@
       <w:pPr>
         <w:pStyle w:val="Heading1"/>
       </w:pPr>
-      <w:bookmarkStart w:id="142" w:name="_Toc96009016"/>
-      <w:bookmarkStart w:id="143" w:name="_Toc106803635"/>
-      <w:bookmarkStart w:id="144" w:name="_Troubleshooting:"/>
-      <w:bookmarkEnd w:id="144"/>
+      <w:bookmarkStart w:id="142" w:name="_Troubleshooting:"/>
+      <w:bookmarkStart w:id="143" w:name="_Toc96009016"/>
+      <w:bookmarkStart w:id="144" w:name="_Toc106803635"/>
+      <w:bookmarkEnd w:id="142"/>
       <w:r>
         <w:lastRenderedPageBreak/>
         <w:t>Troubleshooting:</w:t>
       </w:r>
-      <w:bookmarkEnd w:id="142"/>
       <w:bookmarkEnd w:id="143"/>
+      <w:bookmarkEnd w:id="144"/>
     </w:p>
     <w:p>
       <w:pPr>
@@ -21369,7 +21339,7 @@
         <w:shd w:val="clear" w:color="auto" w:fill="2D2D2D"/>
         <w:spacing w:line="270" w:lineRule="atLeast"/>
         <w:rPr>
-          <w:rFonts w:ascii="Cordia New" w:hAnsi="Cordia New" w:cs="Cordia New" w:hint="cs"/>
+          <w:rFonts w:ascii="Cordia New" w:hAnsi="Cordia New" w:cs="Cordia New"/>
           <w:color w:val="D3D0C8"/>
           <w:sz w:val="18"/>
           <w:szCs w:val="18"/>
@@ -21529,7 +21499,7 @@
       <w:pPr>
         <w:shd w:val="clear" w:color="auto" w:fill="2D2D2D"/>
         <w:rPr>
-          <w:rFonts w:ascii="Cordia New" w:hAnsi="Cordia New" w:cs="Cordia New" w:hint="cs"/>
+          <w:rFonts w:ascii="Cordia New" w:hAnsi="Cordia New" w:cs="Cordia New"/>
           <w:color w:val="D3D0C8"/>
           <w:sz w:val="18"/>
           <w:szCs w:val="18"/>
@@ -21621,7 +21591,7 @@
       <w:pPr>
         <w:shd w:val="clear" w:color="auto" w:fill="2D2D2D"/>
         <w:rPr>
-          <w:rFonts w:ascii="Cordia New" w:hAnsi="Cordia New" w:cs="Cordia New" w:hint="cs"/>
+          <w:rFonts w:ascii="Cordia New" w:hAnsi="Cordia New" w:cs="Cordia New"/>
           <w:color w:val="D3D0C8"/>
           <w:sz w:val="18"/>
           <w:szCs w:val="18"/>
@@ -23820,49 +23790,15 @@
         </w:rPr>
         <w:t xml:space="preserve">If there are any errors, they will print to the screen. Otherwise, the collected data from the AD server will print on screen. If empty [] brackets print, check the </w:t>
       </w:r>
-      <w:r>
-        <w:rPr>
-          <w:rFonts w:asciiTheme="minorHAnsi" w:hAnsiTheme="minorHAnsi" w:cstheme="minorHAnsi"/>
-        </w:rPr>
-        <w:fldChar w:fldCharType="begin"/>
-      </w:r>
-      <w:r>
-        <w:rPr>
-          <w:rFonts w:asciiTheme="minorHAnsi" w:hAnsiTheme="minorHAnsi" w:cstheme="minorHAnsi"/>
-        </w:rPr>
-        <w:instrText xml:space="preserve"> HYPERLINK  \l "_AD_Group_Object" </w:instrText>
-      </w:r>
-      <w:r>
-        <w:rPr>
-          <w:rFonts w:asciiTheme="minorHAnsi" w:hAnsiTheme="minorHAnsi" w:cstheme="minorHAnsi"/>
-        </w:rPr>
-      </w:r>
-      <w:r>
-        <w:rPr>
-          <w:rFonts w:asciiTheme="minorHAnsi" w:hAnsiTheme="minorHAnsi" w:cstheme="minorHAnsi"/>
-        </w:rPr>
-        <w:fldChar w:fldCharType="separate"/>
-      </w:r>
-      <w:r>
-        <w:rPr>
-          <w:rStyle w:val="Hyperlink"/>
-          <w:rFonts w:asciiTheme="minorHAnsi" w:hAnsiTheme="minorHAnsi" w:cstheme="minorHAnsi"/>
-        </w:rPr>
-        <w:t>Group</w:t>
-      </w:r>
-      <w:r>
-        <w:rPr>
-          <w:rStyle w:val="Hyperlink"/>
-          <w:rFonts w:asciiTheme="minorHAnsi" w:hAnsiTheme="minorHAnsi" w:cstheme="minorHAnsi"/>
-        </w:rPr>
-        <w:t xml:space="preserve"> ID</w:t>
-      </w:r>
-      <w:r>
-        <w:rPr>
-          <w:rFonts w:asciiTheme="minorHAnsi" w:hAnsiTheme="minorHAnsi" w:cstheme="minorHAnsi"/>
-        </w:rPr>
-        <w:fldChar w:fldCharType="end"/>
-      </w:r>
+      <w:hyperlink w:anchor="_AD_Group_Object" w:history="1">
+        <w:r>
+          <w:rPr>
+            <w:rStyle w:val="Hyperlink"/>
+            <w:rFonts w:asciiTheme="minorHAnsi" w:hAnsiTheme="minorHAnsi" w:cstheme="minorHAnsi"/>
+          </w:rPr>
+          <w:t>Group ID</w:t>
+        </w:r>
+      </w:hyperlink>
       <w:r>
         <w:rPr>
           <w:rFonts w:asciiTheme="minorHAnsi" w:hAnsiTheme="minorHAnsi" w:cstheme="minorHAnsi"/>
@@ -23922,7 +23858,7 @@
       <w:pPr>
         <w:shd w:val="clear" w:color="auto" w:fill="2D2D2D"/>
         <w:rPr>
-          <w:rFonts w:ascii="Cordia New" w:hAnsi="Cordia New" w:cs="Cordia New" w:hint="cs"/>
+          <w:rFonts w:ascii="Cordia New" w:hAnsi="Cordia New" w:cs="Cordia New"/>
           <w:color w:val="D3D0C8"/>
           <w:sz w:val="18"/>
           <w:szCs w:val="18"/>
@@ -23942,7 +23878,7 @@
       <w:pPr>
         <w:shd w:val="clear" w:color="auto" w:fill="2D2D2D"/>
         <w:rPr>
-          <w:rFonts w:ascii="Cordia New" w:hAnsi="Cordia New" w:cs="Cordia New" w:hint="cs"/>
+          <w:rFonts w:ascii="Cordia New" w:hAnsi="Cordia New" w:cs="Cordia New"/>
           <w:color w:val="D3D0C8"/>
           <w:sz w:val="18"/>
           <w:szCs w:val="18"/>
@@ -24022,49 +23958,40 @@
       <w:pPr>
         <w:shd w:val="clear" w:color="auto" w:fill="2D2D2D"/>
         <w:rPr>
-          <w:rFonts w:ascii="Cordia New" w:hAnsi="Cordia New" w:cs="Cordia New" w:hint="cs"/>
-          <w:color w:val="D3D0C8"/>
-          <w:sz w:val="18"/>
-          <w:szCs w:val="18"/>
-        </w:rPr>
-      </w:pPr>
-      <w:r>
-        <w:rPr>
-          <w:rFonts w:ascii="Cordia New" w:hAnsi="Cordia New" w:cs="Cordia New" w:hint="cs"/>
-          <w:color w:val="D3D0C8"/>
-          <w:sz w:val="18"/>
-          <w:szCs w:val="18"/>
-        </w:rPr>
-        <w:t>Miles Smith {'</w:t>
-      </w:r>
-      <w:proofErr w:type="spellStart"/>
-      <w:r>
-        <w:rPr>
-          <w:rFonts w:ascii="Cordia New" w:hAnsi="Cordia New" w:cs="Cordia New" w:hint="cs"/>
-          <w:color w:val="D3D0C8"/>
-          <w:sz w:val="18"/>
-          <w:szCs w:val="18"/>
-        </w:rPr>
-        <w:t>accountEnabled</w:t>
-      </w:r>
-      <w:proofErr w:type="spellEnd"/>
-      <w:r>
-        <w:rPr>
-          <w:rFonts w:ascii="Cordia New" w:hAnsi="Cordia New" w:cs="Cordia New" w:hint="cs"/>
-          <w:color w:val="D3D0C8"/>
-          <w:sz w:val="18"/>
-          <w:szCs w:val="18"/>
-        </w:rPr>
-        <w:t xml:space="preserve">': True, 'email': </w:t>
-      </w:r>
-      <w:r>
-        <w:rPr>
           <w:rFonts w:ascii="Cordia New" w:hAnsi="Cordia New" w:cs="Cordia New"/>
           <w:color w:val="D3D0C8"/>
           <w:sz w:val="18"/>
           <w:szCs w:val="18"/>
         </w:rPr>
-        <w:t>'user000</w:t>
+      </w:pPr>
+      <w:r>
+        <w:rPr>
+          <w:rFonts w:ascii="Cordia New" w:hAnsi="Cordia New" w:cs="Cordia New" w:hint="cs"/>
+          <w:color w:val="D3D0C8"/>
+          <w:sz w:val="18"/>
+          <w:szCs w:val="18"/>
+        </w:rPr>
+        <w:t>Miles Smith {'</w:t>
+      </w:r>
+      <w:proofErr w:type="spellStart"/>
+      <w:r>
+        <w:rPr>
+          <w:rFonts w:ascii="Cordia New" w:hAnsi="Cordia New" w:cs="Cordia New" w:hint="cs"/>
+          <w:color w:val="D3D0C8"/>
+          <w:sz w:val="18"/>
+          <w:szCs w:val="18"/>
+        </w:rPr>
+        <w:t>accountEnabled</w:t>
+      </w:r>
+      <w:proofErr w:type="spellEnd"/>
+      <w:r>
+        <w:rPr>
+          <w:rFonts w:ascii="Cordia New" w:hAnsi="Cordia New" w:cs="Cordia New" w:hint="cs"/>
+          <w:color w:val="D3D0C8"/>
+          <w:sz w:val="18"/>
+          <w:szCs w:val="18"/>
+        </w:rPr>
+        <w:t xml:space="preserve">': True, 'email': </w:t>
       </w:r>
       <w:r>
         <w:rPr>
@@ -24073,7 +24000,7 @@
           <w:sz w:val="18"/>
           <w:szCs w:val="18"/>
         </w:rPr>
-        <w:t>2</w:t>
+        <w:t>'user000</w:t>
       </w:r>
       <w:r>
         <w:rPr>
@@ -24082,16 +24009,7 @@
           <w:sz w:val="18"/>
           <w:szCs w:val="18"/>
         </w:rPr>
-        <w:t>@example.com</w:t>
-      </w:r>
-      <w:r>
-        <w:rPr>
-          <w:rFonts w:ascii="Cordia New" w:hAnsi="Cordia New" w:cs="Cordia New" w:hint="cs"/>
-          <w:color w:val="D3D0C8"/>
-          <w:sz w:val="18"/>
-          <w:szCs w:val="18"/>
-        </w:rPr>
-        <w:t>', 'username': 'Miles@</w:t>
+        <w:t>2</w:t>
       </w:r>
       <w:r>
         <w:rPr>
@@ -24100,7 +24018,7 @@
           <w:sz w:val="18"/>
           <w:szCs w:val="18"/>
         </w:rPr>
-        <w:t>example</w:t>
+        <w:t>@example.com</w:t>
       </w:r>
       <w:r>
         <w:rPr>
@@ -24109,58 +24027,7 @@
           <w:sz w:val="18"/>
           <w:szCs w:val="18"/>
         </w:rPr>
-        <w:t>.onmicrosoft.com'}</w:t>
-      </w:r>
-    </w:p>
-    <w:p>
-      <w:pPr>
-        <w:shd w:val="clear" w:color="auto" w:fill="2D2D2D"/>
-        <w:rPr>
-          <w:rFonts w:ascii="Cordia New" w:hAnsi="Cordia New" w:cs="Cordia New" w:hint="cs"/>
-          <w:color w:val="D3D0C8"/>
-          <w:sz w:val="18"/>
-          <w:szCs w:val="18"/>
-        </w:rPr>
-      </w:pPr>
-      <w:r>
-        <w:rPr>
-          <w:rFonts w:ascii="Cordia New" w:hAnsi="Cordia New" w:cs="Cordia New" w:hint="cs"/>
-          <w:color w:val="D3D0C8"/>
-          <w:sz w:val="18"/>
-          <w:szCs w:val="18"/>
-        </w:rPr>
-        <w:t>Bauer Smith {'</w:t>
-      </w:r>
-      <w:proofErr w:type="spellStart"/>
-      <w:r>
-        <w:rPr>
-          <w:rFonts w:ascii="Cordia New" w:hAnsi="Cordia New" w:cs="Cordia New" w:hint="cs"/>
-          <w:color w:val="D3D0C8"/>
-          <w:sz w:val="18"/>
-          <w:szCs w:val="18"/>
-        </w:rPr>
-        <w:t>accountEnabled</w:t>
-      </w:r>
-      <w:proofErr w:type="spellEnd"/>
-      <w:r>
-        <w:rPr>
-          <w:rFonts w:ascii="Cordia New" w:hAnsi="Cordia New" w:cs="Cordia New" w:hint="cs"/>
-          <w:color w:val="D3D0C8"/>
-          <w:sz w:val="18"/>
-          <w:szCs w:val="18"/>
-        </w:rPr>
-        <w:t xml:space="preserve">': </w:t>
-      </w:r>
-      <w:proofErr w:type="gramStart"/>
-      <w:r>
-        <w:rPr>
-          <w:rFonts w:ascii="Cordia New" w:hAnsi="Cordia New" w:cs="Cordia New" w:hint="cs"/>
-          <w:color w:val="D3D0C8"/>
-          <w:sz w:val="18"/>
-          <w:szCs w:val="18"/>
-          <w:highlight w:val="darkYellow"/>
-        </w:rPr>
-        <w:t>False</w:t>
+        <w:t>', 'username': 'Miles@</w:t>
       </w:r>
       <w:r>
         <w:rPr>
@@ -24169,7 +24036,7 @@
           <w:sz w:val="18"/>
           <w:szCs w:val="18"/>
         </w:rPr>
-        <w:t xml:space="preserve"> </w:t>
+        <w:t>example</w:t>
       </w:r>
       <w:r>
         <w:rPr>
@@ -24178,26 +24045,58 @@
           <w:sz w:val="18"/>
           <w:szCs w:val="18"/>
         </w:rPr>
-        <w:t xml:space="preserve"> '</w:t>
-      </w:r>
-      <w:proofErr w:type="gramEnd"/>
-      <w:r>
-        <w:rPr>
-          <w:rFonts w:ascii="Cordia New" w:hAnsi="Cordia New" w:cs="Cordia New" w:hint="cs"/>
-          <w:color w:val="D3D0C8"/>
-          <w:sz w:val="18"/>
-          <w:szCs w:val="18"/>
-        </w:rPr>
-        <w:t xml:space="preserve">email': </w:t>
-      </w:r>
-      <w:r>
+        <w:t>.onmicrosoft.com'}</w:t>
+      </w:r>
+    </w:p>
+    <w:p>
+      <w:pPr>
+        <w:shd w:val="clear" w:color="auto" w:fill="2D2D2D"/>
         <w:rPr>
           <w:rFonts w:ascii="Cordia New" w:hAnsi="Cordia New" w:cs="Cordia New"/>
           <w:color w:val="D3D0C8"/>
           <w:sz w:val="18"/>
           <w:szCs w:val="18"/>
         </w:rPr>
-        <w:t>'user000</w:t>
+      </w:pPr>
+      <w:r>
+        <w:rPr>
+          <w:rFonts w:ascii="Cordia New" w:hAnsi="Cordia New" w:cs="Cordia New" w:hint="cs"/>
+          <w:color w:val="D3D0C8"/>
+          <w:sz w:val="18"/>
+          <w:szCs w:val="18"/>
+        </w:rPr>
+        <w:t>Bauer Smith {'</w:t>
+      </w:r>
+      <w:proofErr w:type="spellStart"/>
+      <w:r>
+        <w:rPr>
+          <w:rFonts w:ascii="Cordia New" w:hAnsi="Cordia New" w:cs="Cordia New" w:hint="cs"/>
+          <w:color w:val="D3D0C8"/>
+          <w:sz w:val="18"/>
+          <w:szCs w:val="18"/>
+        </w:rPr>
+        <w:t>accountEnabled</w:t>
+      </w:r>
+      <w:proofErr w:type="spellEnd"/>
+      <w:r>
+        <w:rPr>
+          <w:rFonts w:ascii="Cordia New" w:hAnsi="Cordia New" w:cs="Cordia New" w:hint="cs"/>
+          <w:color w:val="D3D0C8"/>
+          <w:sz w:val="18"/>
+          <w:szCs w:val="18"/>
+        </w:rPr>
+        <w:t xml:space="preserve">': </w:t>
+      </w:r>
+      <w:proofErr w:type="gramStart"/>
+      <w:r>
+        <w:rPr>
+          <w:rFonts w:ascii="Cordia New" w:hAnsi="Cordia New" w:cs="Cordia New" w:hint="cs"/>
+          <w:color w:val="D3D0C8"/>
+          <w:sz w:val="18"/>
+          <w:szCs w:val="18"/>
+          <w:highlight w:val="darkYellow"/>
+        </w:rPr>
+        <w:t>False</w:t>
       </w:r>
       <w:r>
         <w:rPr>
@@ -24206,7 +24105,26 @@
           <w:sz w:val="18"/>
           <w:szCs w:val="18"/>
         </w:rPr>
-        <w:t>3</w:t>
+        <w:t xml:space="preserve"> </w:t>
+      </w:r>
+      <w:r>
+        <w:rPr>
+          <w:rFonts w:ascii="Cordia New" w:hAnsi="Cordia New" w:cs="Cordia New" w:hint="cs"/>
+          <w:color w:val="D3D0C8"/>
+          <w:sz w:val="18"/>
+          <w:szCs w:val="18"/>
+        </w:rPr>
+        <w:t xml:space="preserve"> '</w:t>
+      </w:r>
+      <w:proofErr w:type="gramEnd"/>
+      <w:r>
+        <w:rPr>
+          <w:rFonts w:ascii="Cordia New" w:hAnsi="Cordia New" w:cs="Cordia New" w:hint="cs"/>
+          <w:color w:val="D3D0C8"/>
+          <w:sz w:val="18"/>
+          <w:szCs w:val="18"/>
+        </w:rPr>
+        <w:t xml:space="preserve">email': </w:t>
       </w:r>
       <w:r>
         <w:rPr>
@@ -24215,16 +24133,7 @@
           <w:sz w:val="18"/>
           <w:szCs w:val="18"/>
         </w:rPr>
-        <w:t>@example.com'</w:t>
-      </w:r>
-      <w:r>
-        <w:rPr>
-          <w:rFonts w:ascii="Cordia New" w:hAnsi="Cordia New" w:cs="Cordia New" w:hint="cs"/>
-          <w:color w:val="D3D0C8"/>
-          <w:sz w:val="18"/>
-          <w:szCs w:val="18"/>
-        </w:rPr>
-        <w:t>, 'username': 'Bauer@</w:t>
+        <w:t>'user000</w:t>
       </w:r>
       <w:r>
         <w:rPr>
@@ -24233,56 +24142,7 @@
           <w:sz w:val="18"/>
           <w:szCs w:val="18"/>
         </w:rPr>
-        <w:t>example.</w:t>
-      </w:r>
-      <w:r>
-        <w:rPr>
-          <w:rFonts w:ascii="Cordia New" w:hAnsi="Cordia New" w:cs="Cordia New" w:hint="cs"/>
-          <w:color w:val="D3D0C8"/>
-          <w:sz w:val="18"/>
-          <w:szCs w:val="18"/>
-        </w:rPr>
-        <w:t>onmicrosoft.com'}</w:t>
-      </w:r>
-    </w:p>
-    <w:p>
-      <w:pPr>
-        <w:shd w:val="clear" w:color="auto" w:fill="2D2D2D"/>
-        <w:rPr>
-          <w:rFonts w:ascii="Cordia New" w:hAnsi="Cordia New" w:cs="Cordia New" w:hint="cs"/>
-          <w:color w:val="D3D0C8"/>
-          <w:sz w:val="18"/>
-          <w:szCs w:val="18"/>
-        </w:rPr>
-      </w:pPr>
-      <w:r>
-        <w:rPr>
-          <w:rFonts w:ascii="Cordia New" w:hAnsi="Cordia New" w:cs="Cordia New" w:hint="cs"/>
-          <w:color w:val="D3D0C8"/>
-          <w:sz w:val="18"/>
-          <w:szCs w:val="18"/>
-        </w:rPr>
-        <w:t>Adele Smith {'</w:t>
-      </w:r>
-      <w:proofErr w:type="spellStart"/>
-      <w:r>
-        <w:rPr>
-          <w:rFonts w:ascii="Cordia New" w:hAnsi="Cordia New" w:cs="Cordia New" w:hint="cs"/>
-          <w:color w:val="D3D0C8"/>
-          <w:sz w:val="18"/>
-          <w:szCs w:val="18"/>
-        </w:rPr>
-        <w:t>accountEnabled</w:t>
-      </w:r>
-      <w:proofErr w:type="spellEnd"/>
-      <w:r>
-        <w:rPr>
-          <w:rFonts w:ascii="Cordia New" w:hAnsi="Cordia New" w:cs="Cordia New" w:hint="cs"/>
-          <w:color w:val="D3D0C8"/>
-          <w:sz w:val="18"/>
-          <w:szCs w:val="18"/>
-        </w:rPr>
-        <w:t xml:space="preserve">': True, 'email': </w:t>
+        <w:t>3</w:t>
       </w:r>
       <w:r>
         <w:rPr>
@@ -24291,7 +24151,16 @@
           <w:sz w:val="18"/>
           <w:szCs w:val="18"/>
         </w:rPr>
-        <w:t>‘</w:t>
+        <w:t>@example.com'</w:t>
+      </w:r>
+      <w:r>
+        <w:rPr>
+          <w:rFonts w:ascii="Cordia New" w:hAnsi="Cordia New" w:cs="Cordia New" w:hint="cs"/>
+          <w:color w:val="D3D0C8"/>
+          <w:sz w:val="18"/>
+          <w:szCs w:val="18"/>
+        </w:rPr>
+        <w:t>, 'username': 'Bauer@</w:t>
       </w:r>
       <w:r>
         <w:rPr>
@@ -24300,16 +24169,56 @@
           <w:sz w:val="18"/>
           <w:szCs w:val="18"/>
         </w:rPr>
-        <w:t>user000</w:t>
-      </w:r>
-      <w:r>
+        <w:t>example.</w:t>
+      </w:r>
+      <w:r>
+        <w:rPr>
+          <w:rFonts w:ascii="Cordia New" w:hAnsi="Cordia New" w:cs="Cordia New" w:hint="cs"/>
+          <w:color w:val="D3D0C8"/>
+          <w:sz w:val="18"/>
+          <w:szCs w:val="18"/>
+        </w:rPr>
+        <w:t>onmicrosoft.com'}</w:t>
+      </w:r>
+    </w:p>
+    <w:p>
+      <w:pPr>
+        <w:shd w:val="clear" w:color="auto" w:fill="2D2D2D"/>
         <w:rPr>
           <w:rFonts w:ascii="Cordia New" w:hAnsi="Cordia New" w:cs="Cordia New"/>
           <w:color w:val="D3D0C8"/>
           <w:sz w:val="18"/>
           <w:szCs w:val="18"/>
         </w:rPr>
-        <w:t>4</w:t>
+      </w:pPr>
+      <w:r>
+        <w:rPr>
+          <w:rFonts w:ascii="Cordia New" w:hAnsi="Cordia New" w:cs="Cordia New" w:hint="cs"/>
+          <w:color w:val="D3D0C8"/>
+          <w:sz w:val="18"/>
+          <w:szCs w:val="18"/>
+        </w:rPr>
+        <w:t>Adele Smith {'</w:t>
+      </w:r>
+      <w:proofErr w:type="spellStart"/>
+      <w:r>
+        <w:rPr>
+          <w:rFonts w:ascii="Cordia New" w:hAnsi="Cordia New" w:cs="Cordia New" w:hint="cs"/>
+          <w:color w:val="D3D0C8"/>
+          <w:sz w:val="18"/>
+          <w:szCs w:val="18"/>
+        </w:rPr>
+        <w:t>accountEnabled</w:t>
+      </w:r>
+      <w:proofErr w:type="spellEnd"/>
+      <w:r>
+        <w:rPr>
+          <w:rFonts w:ascii="Cordia New" w:hAnsi="Cordia New" w:cs="Cordia New" w:hint="cs"/>
+          <w:color w:val="D3D0C8"/>
+          <w:sz w:val="18"/>
+          <w:szCs w:val="18"/>
+        </w:rPr>
+        <w:t xml:space="preserve">': True, 'email': </w:t>
       </w:r>
       <w:r>
         <w:rPr>
@@ -24318,16 +24227,7 @@
           <w:sz w:val="18"/>
           <w:szCs w:val="18"/>
         </w:rPr>
-        <w:t>@example.com'</w:t>
-      </w:r>
-      <w:r>
-        <w:rPr>
-          <w:rFonts w:ascii="Cordia New" w:hAnsi="Cordia New" w:cs="Cordia New" w:hint="cs"/>
-          <w:color w:val="D3D0C8"/>
-          <w:sz w:val="18"/>
-          <w:szCs w:val="18"/>
-        </w:rPr>
-        <w:t>, 'username': 'Adele@</w:t>
+        <w:t>‘</w:t>
       </w:r>
       <w:r>
         <w:rPr>
@@ -24336,75 +24236,7 @@
           <w:sz w:val="18"/>
           <w:szCs w:val="18"/>
         </w:rPr>
-        <w:t>example</w:t>
-      </w:r>
-      <w:r>
-        <w:rPr>
-          <w:rFonts w:ascii="Cordia New" w:hAnsi="Cordia New" w:cs="Cordia New" w:hint="cs"/>
-          <w:color w:val="D3D0C8"/>
-          <w:sz w:val="18"/>
-          <w:szCs w:val="18"/>
-        </w:rPr>
-        <w:t>.onmicrosoft.com'}</w:t>
-      </w:r>
-    </w:p>
-    <w:p>
-      <w:pPr>
-        <w:shd w:val="clear" w:color="auto" w:fill="2D2D2D"/>
-        <w:rPr>
-          <w:rFonts w:ascii="Cordia New" w:hAnsi="Cordia New" w:cs="Cordia New" w:hint="cs"/>
-          <w:color w:val="D3D0C8"/>
-          <w:sz w:val="18"/>
-          <w:szCs w:val="18"/>
-        </w:rPr>
-      </w:pPr>
-      <w:r>
-        <w:rPr>
-          <w:rFonts w:ascii="Cordia New" w:hAnsi="Cordia New" w:cs="Cordia New" w:hint="cs"/>
-          <w:color w:val="D3D0C8"/>
-          <w:sz w:val="18"/>
-          <w:szCs w:val="18"/>
-        </w:rPr>
-        <w:t>Ruby Smith {'</w:t>
-      </w:r>
-      <w:proofErr w:type="spellStart"/>
-      <w:r>
-        <w:rPr>
-          <w:rFonts w:ascii="Cordia New" w:hAnsi="Cordia New" w:cs="Cordia New" w:hint="cs"/>
-          <w:color w:val="D3D0C8"/>
-          <w:sz w:val="18"/>
-          <w:szCs w:val="18"/>
-        </w:rPr>
-        <w:t>accountEnabled</w:t>
-      </w:r>
-      <w:proofErr w:type="spellEnd"/>
-      <w:r>
-        <w:rPr>
-          <w:rFonts w:ascii="Cordia New" w:hAnsi="Cordia New" w:cs="Cordia New" w:hint="cs"/>
-          <w:color w:val="D3D0C8"/>
-          <w:sz w:val="18"/>
-          <w:szCs w:val="18"/>
-        </w:rPr>
-        <w:t xml:space="preserve">': True, 'email': </w:t>
-      </w:r>
-      <w:r>
-        <w:rPr>
-          <w:rFonts w:ascii="Cordia New" w:hAnsi="Cordia New" w:cs="Cordia New" w:hint="cs"/>
-          <w:color w:val="D3D0C8"/>
-          <w:sz w:val="18"/>
-          <w:szCs w:val="18"/>
-          <w:highlight w:val="darkYellow"/>
-        </w:rPr>
-        <w:t>None</w:t>
-      </w:r>
-      <w:r>
-        <w:rPr>
-          <w:rFonts w:ascii="Cordia New" w:hAnsi="Cordia New" w:cs="Cordia New" w:hint="cs"/>
-          <w:color w:val="D3D0C8"/>
-          <w:sz w:val="18"/>
-          <w:szCs w:val="18"/>
-        </w:rPr>
-        <w:t>, 'username': 'rubysmith@</w:t>
+        <w:t>user000</w:t>
       </w:r>
       <w:r>
         <w:rPr>
@@ -24413,6 +24245,33 @@
           <w:sz w:val="18"/>
           <w:szCs w:val="18"/>
         </w:rPr>
+        <w:t>4</w:t>
+      </w:r>
+      <w:r>
+        <w:rPr>
+          <w:rFonts w:ascii="Cordia New" w:hAnsi="Cordia New" w:cs="Cordia New"/>
+          <w:color w:val="D3D0C8"/>
+          <w:sz w:val="18"/>
+          <w:szCs w:val="18"/>
+        </w:rPr>
+        <w:t>@example.com'</w:t>
+      </w:r>
+      <w:r>
+        <w:rPr>
+          <w:rFonts w:ascii="Cordia New" w:hAnsi="Cordia New" w:cs="Cordia New" w:hint="cs"/>
+          <w:color w:val="D3D0C8"/>
+          <w:sz w:val="18"/>
+          <w:szCs w:val="18"/>
+        </w:rPr>
+        <w:t>, 'username': 'Adele@</w:t>
+      </w:r>
+      <w:r>
+        <w:rPr>
+          <w:rFonts w:ascii="Cordia New" w:hAnsi="Cordia New" w:cs="Cordia New"/>
+          <w:color w:val="D3D0C8"/>
+          <w:sz w:val="18"/>
+          <w:szCs w:val="18"/>
+        </w:rPr>
         <w:t>example</w:t>
       </w:r>
       <w:r>
@@ -24427,8 +24286,85 @@
     </w:p>
     <w:p>
       <w:pPr>
-        <w:rPr>
-          <w:rFonts w:ascii="Cordia New" w:hAnsi="Cordia New" w:cs="Cordia New" w:hint="cs"/>
+        <w:shd w:val="clear" w:color="auto" w:fill="2D2D2D"/>
+        <w:rPr>
+          <w:rFonts w:ascii="Cordia New" w:hAnsi="Cordia New" w:cs="Cordia New"/>
+          <w:color w:val="D3D0C8"/>
+          <w:sz w:val="18"/>
+          <w:szCs w:val="18"/>
+        </w:rPr>
+      </w:pPr>
+      <w:r>
+        <w:rPr>
+          <w:rFonts w:ascii="Cordia New" w:hAnsi="Cordia New" w:cs="Cordia New" w:hint="cs"/>
+          <w:color w:val="D3D0C8"/>
+          <w:sz w:val="18"/>
+          <w:szCs w:val="18"/>
+        </w:rPr>
+        <w:t>Ruby Smith {'</w:t>
+      </w:r>
+      <w:proofErr w:type="spellStart"/>
+      <w:r>
+        <w:rPr>
+          <w:rFonts w:ascii="Cordia New" w:hAnsi="Cordia New" w:cs="Cordia New" w:hint="cs"/>
+          <w:color w:val="D3D0C8"/>
+          <w:sz w:val="18"/>
+          <w:szCs w:val="18"/>
+        </w:rPr>
+        <w:t>accountEnabled</w:t>
+      </w:r>
+      <w:proofErr w:type="spellEnd"/>
+      <w:r>
+        <w:rPr>
+          <w:rFonts w:ascii="Cordia New" w:hAnsi="Cordia New" w:cs="Cordia New" w:hint="cs"/>
+          <w:color w:val="D3D0C8"/>
+          <w:sz w:val="18"/>
+          <w:szCs w:val="18"/>
+        </w:rPr>
+        <w:t xml:space="preserve">': True, 'email': </w:t>
+      </w:r>
+      <w:r>
+        <w:rPr>
+          <w:rFonts w:ascii="Cordia New" w:hAnsi="Cordia New" w:cs="Cordia New" w:hint="cs"/>
+          <w:color w:val="D3D0C8"/>
+          <w:sz w:val="18"/>
+          <w:szCs w:val="18"/>
+          <w:highlight w:val="darkYellow"/>
+        </w:rPr>
+        <w:t>None</w:t>
+      </w:r>
+      <w:r>
+        <w:rPr>
+          <w:rFonts w:ascii="Cordia New" w:hAnsi="Cordia New" w:cs="Cordia New" w:hint="cs"/>
+          <w:color w:val="D3D0C8"/>
+          <w:sz w:val="18"/>
+          <w:szCs w:val="18"/>
+        </w:rPr>
+        <w:t>, 'username': 'rubysmith@</w:t>
+      </w:r>
+      <w:r>
+        <w:rPr>
+          <w:rFonts w:ascii="Cordia New" w:hAnsi="Cordia New" w:cs="Cordia New"/>
+          <w:color w:val="D3D0C8"/>
+          <w:sz w:val="18"/>
+          <w:szCs w:val="18"/>
+        </w:rPr>
+        <w:t>example</w:t>
+      </w:r>
+      <w:r>
+        <w:rPr>
+          <w:rFonts w:ascii="Cordia New" w:hAnsi="Cordia New" w:cs="Cordia New" w:hint="cs"/>
+          <w:color w:val="D3D0C8"/>
+          <w:sz w:val="18"/>
+          <w:szCs w:val="18"/>
+        </w:rPr>
+        <w:t>.onmicrosoft.com'}</w:t>
+      </w:r>
+    </w:p>
+    <w:p>
+      <w:pPr>
+        <w:rPr>
+          <w:rFonts w:ascii="Cordia New" w:hAnsi="Cordia New" w:cs="Cordia New"/>
           <w:sz w:val="18"/>
           <w:szCs w:val="18"/>
         </w:rPr>
@@ -24559,27 +24495,14 @@
       </w:rPr>
       <w:tab/>
     </w:r>
-    <w:r>
-      <w:fldChar w:fldCharType="begin"/>
-    </w:r>
-    <w:r>
-      <w:instrText>HYPERLINK \l "_top"</w:instrText>
-    </w:r>
-    <w:r>
-      <w:fldChar w:fldCharType="separate"/>
-    </w:r>
-    <w:r>
-      <w:rPr>
-        <w:rStyle w:val="Hyperlink"/>
-      </w:rPr>
-      <w:t>^ Top ^</w:t>
-    </w:r>
-    <w:r>
-      <w:rPr>
-        <w:rStyle w:val="Hyperlink"/>
-      </w:rPr>
-      <w:fldChar w:fldCharType="end"/>
-    </w:r>
+    <w:hyperlink w:anchor="_top" w:history="1">
+      <w:r>
+        <w:rPr>
+          <w:rStyle w:val="Hyperlink"/>
+        </w:rPr>
+        <w:t>^ Top ^</w:t>
+      </w:r>
+    </w:hyperlink>
   </w:p>
 </w:ftr>
 </file>
@@ -27166,8 +27089,8 @@
   <w:style w:type="character" w:default="1" w:styleId="DefaultParagraphFont">
     <w:name w:val="Default Paragraph Font"/>
     <w:uiPriority w:val="1"/>
+    <w:semiHidden/>
     <w:unhideWhenUsed/>
-    <w:rsid w:val="00576CED"/>
   </w:style>
   <w:style w:type="table" w:default="1" w:styleId="TableNormal">
     <w:name w:val="Normal Table"/>
@@ -27189,7 +27112,6 @@
     <w:uiPriority w:val="99"/>
     <w:semiHidden/>
     <w:unhideWhenUsed/>
-    <w:rsid w:val="00576CED"/>
   </w:style>
   <w:style w:type="character" w:customStyle="1" w:styleId="apple-converted-space">
     <w:name w:val="apple-converted-space"/>

</xml_diff>

<commit_message>
added extended username format
</commit_message>
<xml_diff>
--- a/XIQ-Azure-AD-PPSK-Sync-Guide.docx
+++ b/XIQ-Azure-AD-PPSK-Sync-Guide.docx
@@ -1,6 +1,6 @@
 
 <file path=word/document.xml><?xml version="1.0" encoding="utf-8"?>
-<w:document xmlns:wpc="http://schemas.microsoft.com/office/word/2010/wordprocessingCanvas" xmlns:cx="http://schemas.microsoft.com/office/drawing/2014/chartex" xmlns:cx1="http://schemas.microsoft.com/office/drawing/2015/9/8/chartex" xmlns:cx2="http://schemas.microsoft.com/office/drawing/2015/10/21/chartex" xmlns:cx3="http://schemas.microsoft.com/office/drawing/2016/5/9/chartex" xmlns:cx4="http://schemas.microsoft.com/office/drawing/2016/5/10/chartex" xmlns:cx5="http://schemas.microsoft.com/office/drawing/2016/5/11/chartex" xmlns:cx6="http://schemas.microsoft.com/office/drawing/2016/5/12/chartex" xmlns:cx7="http://schemas.microsoft.com/office/drawing/2016/5/13/chartex" xmlns:cx8="http://schemas.microsoft.com/office/drawing/2016/5/14/chartex" xmlns:mc="http://schemas.openxmlformats.org/markup-compatibility/2006" xmlns:aink="http://schemas.microsoft.com/office/drawing/2016/ink" xmlns:am3d="http://schemas.microsoft.com/office/drawing/2017/model3d" xmlns:o="urn:schemas-microsoft-com:office:office" xmlns:oel="http://schemas.microsoft.com/office/2019/extlst" xmlns:r="http://schemas.openxmlformats.org/officeDocument/2006/relationships" xmlns:m="http://schemas.openxmlformats.org/officeDocument/2006/math" xmlns:v="urn:schemas-microsoft-com:vml" xmlns:wp14="http://schemas.microsoft.com/office/word/2010/wordprocessingDrawing" xmlns:wp="http://schemas.openxmlformats.org/drawingml/2006/wordprocessingDrawing" xmlns:w10="urn:schemas-microsoft-com:office:word" xmlns:w="http://schemas.openxmlformats.org/wordprocessingml/2006/main" xmlns:w14="http://schemas.microsoft.com/office/word/2010/wordml" xmlns:w15="http://schemas.microsoft.com/office/word/2012/wordml" xmlns:w16cex="http://schemas.microsoft.com/office/word/2018/wordml/cex" xmlns:w16cid="http://schemas.microsoft.com/office/word/2016/wordml/cid" xmlns:w16="http://schemas.microsoft.com/office/word/2018/wordml" xmlns:w16du="http://schemas.microsoft.com/office/word/2023/wordml/word16du" xmlns:w16sdtdh="http://schemas.microsoft.com/office/word/2020/wordml/sdtdatahash" xmlns:w16se="http://schemas.microsoft.com/office/word/2015/wordml/symex" xmlns:wpg="http://schemas.microsoft.com/office/word/2010/wordprocessingGroup" xmlns:wpi="http://schemas.microsoft.com/office/word/2010/wordprocessingInk" xmlns:wne="http://schemas.microsoft.com/office/word/2006/wordml" xmlns:wps="http://schemas.microsoft.com/office/word/2010/wordprocessingShape" mc:Ignorable="w14 w15 w16se w16cid w16 w16cex w16sdtdh wp14">
+<w:document xmlns:wpc="http://schemas.microsoft.com/office/word/2010/wordprocessingCanvas" xmlns:cx="http://schemas.microsoft.com/office/drawing/2014/chartex" xmlns:cx1="http://schemas.microsoft.com/office/drawing/2015/9/8/chartex" xmlns:cx2="http://schemas.microsoft.com/office/drawing/2015/10/21/chartex" xmlns:cx3="http://schemas.microsoft.com/office/drawing/2016/5/9/chartex" xmlns:cx4="http://schemas.microsoft.com/office/drawing/2016/5/10/chartex" xmlns:cx5="http://schemas.microsoft.com/office/drawing/2016/5/11/chartex" xmlns:cx6="http://schemas.microsoft.com/office/drawing/2016/5/12/chartex" xmlns:cx7="http://schemas.microsoft.com/office/drawing/2016/5/13/chartex" xmlns:cx8="http://schemas.microsoft.com/office/drawing/2016/5/14/chartex" xmlns:mc="http://schemas.openxmlformats.org/markup-compatibility/2006" xmlns:aink="http://schemas.microsoft.com/office/drawing/2016/ink" xmlns:am3d="http://schemas.microsoft.com/office/drawing/2017/model3d" xmlns:o="urn:schemas-microsoft-com:office:office" xmlns:oel="http://schemas.microsoft.com/office/2019/extlst" xmlns:r="http://schemas.openxmlformats.org/officeDocument/2006/relationships" xmlns:m="http://schemas.openxmlformats.org/officeDocument/2006/math" xmlns:v="urn:schemas-microsoft-com:vml" xmlns:wp14="http://schemas.microsoft.com/office/word/2010/wordprocessingDrawing" xmlns:wp="http://schemas.openxmlformats.org/drawingml/2006/wordprocessingDrawing" xmlns:w10="urn:schemas-microsoft-com:office:word" xmlns:w="http://schemas.openxmlformats.org/wordprocessingml/2006/main" xmlns:w14="http://schemas.microsoft.com/office/word/2010/wordml" xmlns:w15="http://schemas.microsoft.com/office/word/2012/wordml" xmlns:w16cex="http://schemas.microsoft.com/office/word/2018/wordml/cex" xmlns:w16cid="http://schemas.microsoft.com/office/word/2016/wordml/cid" xmlns:w16="http://schemas.microsoft.com/office/word/2018/wordml" xmlns:w16du="http://schemas.microsoft.com/office/word/2023/wordml/word16du" xmlns:w16sdtdh="http://schemas.microsoft.com/office/word/2020/wordml/sdtdatahash" xmlns:w16se="http://schemas.microsoft.com/office/word/2015/wordml/symex" xmlns:wpg="http://schemas.microsoft.com/office/word/2010/wordprocessingGroup" xmlns:wpi="http://schemas.microsoft.com/office/word/2010/wordprocessingInk" xmlns:wne="http://schemas.microsoft.com/office/word/2006/wordml" xmlns:wps="http://schemas.microsoft.com/office/word/2010/wordprocessingShape" mc:Ignorable="w14 w15 w16se w16cid w16 w16cex w16sdtdh w16du wp14">
   <w:body>
     <w:p>
       <w:pPr>
@@ -69,55 +69,55 @@
         <w:rPr>
           <w:rFonts w:asciiTheme="minorHAnsi" w:hAnsiTheme="minorHAnsi" w:cstheme="minorHAnsi"/>
         </w:rPr>
+        <w:t>10</w:t>
+      </w:r>
+      <w:r>
+        <w:rPr>
+          <w:rFonts w:asciiTheme="minorHAnsi" w:hAnsiTheme="minorHAnsi" w:cstheme="minorHAnsi"/>
+        </w:rPr>
+        <w:t>/</w:t>
+      </w:r>
+      <w:r>
+        <w:rPr>
+          <w:rFonts w:asciiTheme="minorHAnsi" w:hAnsiTheme="minorHAnsi" w:cstheme="minorHAnsi"/>
+        </w:rPr>
+        <w:t>22</w:t>
+      </w:r>
+      <w:r>
+        <w:rPr>
+          <w:rFonts w:asciiTheme="minorHAnsi" w:hAnsiTheme="minorHAnsi" w:cstheme="minorHAnsi"/>
+        </w:rPr>
+        <w:t>/202</w:t>
+      </w:r>
+      <w:r>
+        <w:rPr>
+          <w:rFonts w:asciiTheme="minorHAnsi" w:hAnsiTheme="minorHAnsi" w:cstheme="minorHAnsi"/>
+        </w:rPr>
+        <w:t>4</w:t>
+      </w:r>
+      <w:r>
+        <w:rPr>
+          <w:rFonts w:asciiTheme="minorHAnsi" w:hAnsiTheme="minorHAnsi" w:cstheme="minorHAnsi"/>
+        </w:rPr>
+        <w:t xml:space="preserve"> – v1.</w:t>
+      </w:r>
+      <w:r>
+        <w:rPr>
+          <w:rFonts w:asciiTheme="minorHAnsi" w:hAnsiTheme="minorHAnsi" w:cstheme="minorHAnsi"/>
+        </w:rPr>
+        <w:t>2</w:t>
+      </w:r>
+      <w:r>
+        <w:rPr>
+          <w:rFonts w:asciiTheme="minorHAnsi" w:hAnsiTheme="minorHAnsi" w:cstheme="minorHAnsi"/>
+        </w:rPr>
+        <w:t>.</w:t>
+      </w:r>
+      <w:r>
+        <w:rPr>
+          <w:rFonts w:asciiTheme="minorHAnsi" w:hAnsiTheme="minorHAnsi" w:cstheme="minorHAnsi"/>
+        </w:rPr>
         <w:t>0</w:t>
-      </w:r>
-      <w:r>
-        <w:rPr>
-          <w:rFonts w:asciiTheme="minorHAnsi" w:hAnsiTheme="minorHAnsi" w:cstheme="minorHAnsi"/>
-        </w:rPr>
-        <w:t>4</w:t>
-      </w:r>
-      <w:r>
-        <w:rPr>
-          <w:rFonts w:asciiTheme="minorHAnsi" w:hAnsiTheme="minorHAnsi" w:cstheme="minorHAnsi"/>
-        </w:rPr>
-        <w:t>/</w:t>
-      </w:r>
-      <w:r>
-        <w:rPr>
-          <w:rFonts w:asciiTheme="minorHAnsi" w:hAnsiTheme="minorHAnsi" w:cstheme="minorHAnsi"/>
-        </w:rPr>
-        <w:t>06</w:t>
-      </w:r>
-      <w:r>
-        <w:rPr>
-          <w:rFonts w:asciiTheme="minorHAnsi" w:hAnsiTheme="minorHAnsi" w:cstheme="minorHAnsi"/>
-        </w:rPr>
-        <w:t>/202</w:t>
-      </w:r>
-      <w:r>
-        <w:rPr>
-          <w:rFonts w:asciiTheme="minorHAnsi" w:hAnsiTheme="minorHAnsi" w:cstheme="minorHAnsi"/>
-        </w:rPr>
-        <w:t>3</w:t>
-      </w:r>
-      <w:r>
-        <w:rPr>
-          <w:rFonts w:asciiTheme="minorHAnsi" w:hAnsiTheme="minorHAnsi" w:cstheme="minorHAnsi"/>
-        </w:rPr>
-        <w:t xml:space="preserve"> – v1.</w:t>
-      </w:r>
-      <w:r>
-        <w:rPr>
-          <w:rFonts w:asciiTheme="minorHAnsi" w:hAnsiTheme="minorHAnsi" w:cstheme="minorHAnsi"/>
-        </w:rPr>
-        <w:t>0.</w:t>
-      </w:r>
-      <w:r>
-        <w:rPr>
-          <w:rFonts w:asciiTheme="minorHAnsi" w:hAnsiTheme="minorHAnsi" w:cstheme="minorHAnsi"/>
-        </w:rPr>
-        <w:t>3</w:t>
       </w:r>
     </w:p>
     <w:p>
@@ -4627,22 +4627,22 @@
           <w:noProof/>
         </w:rPr>
         <w:drawing>
-          <wp:anchor distT="0" distB="0" distL="114300" distR="114300" simplePos="0" relativeHeight="251659264" behindDoc="1" locked="0" layoutInCell="1" allowOverlap="1" wp14:anchorId="6B25AE51" wp14:editId="0DDE768C">
+          <wp:anchor distT="0" distB="0" distL="114300" distR="114300" simplePos="0" relativeHeight="251659264" behindDoc="1" locked="0" layoutInCell="1" allowOverlap="1" wp14:anchorId="6B25AE51" wp14:editId="150C04D0">
             <wp:simplePos x="0" y="0"/>
             <wp:positionH relativeFrom="column">
-              <wp:posOffset>4699000</wp:posOffset>
+              <wp:posOffset>4761865</wp:posOffset>
             </wp:positionH>
             <wp:positionV relativeFrom="paragraph">
-              <wp:posOffset>113665</wp:posOffset>
+              <wp:posOffset>111125</wp:posOffset>
             </wp:positionV>
-            <wp:extent cx="2081530" cy="721360"/>
-            <wp:effectExtent l="0" t="0" r="1270" b="2540"/>
+            <wp:extent cx="1957705" cy="721360"/>
+            <wp:effectExtent l="0" t="0" r="0" b="2540"/>
             <wp:wrapTight wrapText="bothSides">
               <wp:wrapPolygon edited="0">
                 <wp:start x="0" y="0"/>
                 <wp:lineTo x="0" y="21296"/>
-                <wp:lineTo x="21481" y="21296"/>
-                <wp:lineTo x="21481" y="0"/>
+                <wp:lineTo x="21439" y="21296"/>
+                <wp:lineTo x="21439" y="0"/>
                 <wp:lineTo x="0" y="0"/>
               </wp:wrapPolygon>
             </wp:wrapTight>
@@ -4672,7 +4672,7 @@
                   <pic:spPr>
                     <a:xfrm>
                       <a:off x="0" y="0"/>
-                      <a:ext cx="2081530" cy="721360"/>
+                      <a:ext cx="1957705" cy="721360"/>
                     </a:xfrm>
                     <a:prstGeom prst="rect">
                       <a:avLst/>
@@ -4712,7 +4712,7 @@
         <w:rPr>
           <w:rFonts w:cstheme="minorHAnsi"/>
         </w:rPr>
-        <w:t>1</w:t>
+        <w:t>2</w:t>
       </w:r>
       <w:r>
         <w:rPr>
@@ -4738,14 +4738,12 @@
         </w:rPr>
         <w:t xml:space="preserve">the </w:t>
       </w:r>
-      <w:proofErr w:type="gramStart"/>
       <w:r>
         <w:rPr>
           <w:rFonts w:cstheme="minorHAnsi"/>
         </w:rPr>
         <w:t>script</w:t>
       </w:r>
-      <w:proofErr w:type="gramEnd"/>
     </w:p>
     <w:p>
       <w:pPr>
@@ -4954,7 +4952,19 @@
         <w:rPr>
           <w:rFonts w:asciiTheme="minorHAnsi" w:hAnsiTheme="minorHAnsi" w:cstheme="minorHAnsi"/>
         </w:rPr>
-        <w:t xml:space="preserve">AD-PPSK-Sync.py script requires, at minimum, Python 3.6 and tested up to Python 3.9. This script can be </w:t>
+        <w:t>AD-PPSK-Sync.py script requires, at minimum, Python 3.6 and tested up to Python 3.</w:t>
+      </w:r>
+      <w:r>
+        <w:rPr>
+          <w:rFonts w:asciiTheme="minorHAnsi" w:hAnsiTheme="minorHAnsi" w:cstheme="minorHAnsi"/>
+        </w:rPr>
+        <w:t>12</w:t>
+      </w:r>
+      <w:r>
+        <w:rPr>
+          <w:rFonts w:asciiTheme="minorHAnsi" w:hAnsiTheme="minorHAnsi" w:cstheme="minorHAnsi"/>
+        </w:rPr>
+        <w:t xml:space="preserve">. This script can be </w:t>
       </w:r>
       <w:r>
         <w:rPr>
@@ -5233,7 +5243,19 @@
         <w:rPr>
           <w:rFonts w:asciiTheme="minorHAnsi" w:hAnsiTheme="minorHAnsi" w:cstheme="minorHAnsi"/>
         </w:rPr>
-        <w:t xml:space="preserve">indows 10 or Mac OSX, or even a </w:t>
+        <w:t>indows 1</w:t>
+      </w:r>
+      <w:r>
+        <w:rPr>
+          <w:rFonts w:asciiTheme="minorHAnsi" w:hAnsiTheme="minorHAnsi" w:cstheme="minorHAnsi"/>
+        </w:rPr>
+        <w:t>1</w:t>
+      </w:r>
+      <w:r>
+        <w:rPr>
+          <w:rFonts w:asciiTheme="minorHAnsi" w:hAnsiTheme="minorHAnsi" w:cstheme="minorHAnsi"/>
+        </w:rPr>
+        <w:t xml:space="preserve"> or Mac OSX, or even a </w:t>
       </w:r>
       <w:r>
         <w:rPr>
@@ -5557,10 +5579,17 @@
           <w:szCs w:val="21"/>
         </w:rPr>
         <w:lastRenderedPageBreak/>
-        <w:t>Mac OSX Big Sur</w:t>
+        <w:t xml:space="preserve">Mac OSX </w:t>
       </w:r>
       <w:bookmarkEnd w:id="51"/>
       <w:bookmarkEnd w:id="52"/>
+      <w:r>
+        <w:rPr>
+          <w:sz w:val="21"/>
+          <w:szCs w:val="21"/>
+        </w:rPr>
+        <w:t>Sonoma</w:t>
+      </w:r>
     </w:p>
     <w:p>
       <w:pPr>
@@ -5645,26 +5674,26 @@
           <w:noProof/>
         </w:rPr>
         <w:drawing>
-          <wp:anchor distT="0" distB="0" distL="114300" distR="114300" simplePos="0" relativeHeight="251663360" behindDoc="1" locked="0" layoutInCell="1" allowOverlap="1" wp14:anchorId="676F2BD2" wp14:editId="2EF1141F">
+          <wp:anchor distT="0" distB="0" distL="114300" distR="114300" simplePos="0" relativeHeight="251663360" behindDoc="1" locked="0" layoutInCell="1" allowOverlap="1" wp14:anchorId="676F2BD2" wp14:editId="2D579AFD">
             <wp:simplePos x="0" y="0"/>
             <wp:positionH relativeFrom="column">
-              <wp:posOffset>3213735</wp:posOffset>
+              <wp:posOffset>3211830</wp:posOffset>
             </wp:positionH>
             <wp:positionV relativeFrom="paragraph">
-              <wp:posOffset>53975</wp:posOffset>
+              <wp:posOffset>89535</wp:posOffset>
             </wp:positionV>
-            <wp:extent cx="3006090" cy="1925320"/>
-            <wp:effectExtent l="0" t="0" r="3810" b="5080"/>
+            <wp:extent cx="3006090" cy="1850390"/>
+            <wp:effectExtent l="0" t="0" r="3810" b="3810"/>
             <wp:wrapTight wrapText="bothSides">
               <wp:wrapPolygon edited="0">
                 <wp:start x="0" y="0"/>
-                <wp:lineTo x="0" y="21515"/>
-                <wp:lineTo x="21536" y="21515"/>
+                <wp:lineTo x="0" y="21496"/>
+                <wp:lineTo x="21536" y="21496"/>
                 <wp:lineTo x="21536" y="0"/>
                 <wp:lineTo x="0" y="0"/>
               </wp:wrapPolygon>
             </wp:wrapTight>
-            <wp:docPr id="7" name="Picture 6" descr="Graphical user interface, text&#10;&#10;Description automatically generated">
+            <wp:docPr id="7" name="Picture 6">
               <a:extLst xmlns:a="http://schemas.openxmlformats.org/drawingml/2006/main">
                 <a:ext uri="{FF2B5EF4-FFF2-40B4-BE49-F238E27FC236}">
                   <a16:creationId xmlns:a16="http://schemas.microsoft.com/office/drawing/2014/main" id="{42172699-228A-D843-A7EA-B576776CF07C}"/>
@@ -5678,7 +5707,7 @@
               <a:graphicData uri="http://schemas.openxmlformats.org/drawingml/2006/picture">
                 <pic:pic xmlns:pic="http://schemas.openxmlformats.org/drawingml/2006/picture">
                   <pic:nvPicPr>
-                    <pic:cNvPr id="7" name="Picture 6" descr="Graphical user interface, text&#10;&#10;Description automatically generated">
+                    <pic:cNvPr id="7" name="Picture 6">
                       <a:extLst>
                         <a:ext uri="{FF2B5EF4-FFF2-40B4-BE49-F238E27FC236}">
                           <a16:creationId xmlns:a16="http://schemas.microsoft.com/office/drawing/2014/main" id="{42172699-228A-D843-A7EA-B576776CF07C}"/>
@@ -5690,7 +5719,7 @@
                     </pic:cNvPicPr>
                   </pic:nvPicPr>
                   <pic:blipFill>
-                    <a:blip r:embed="rId9" cstate="print">
+                    <a:blip r:embed="rId9">
                       <a:extLst>
                         <a:ext uri="{28A0092B-C50C-407E-A947-70E740481C1C}">
                           <a14:useLocalDpi xmlns:a14="http://schemas.microsoft.com/office/drawing/2010/main" val="0"/>
@@ -5704,7 +5733,7 @@
                   <pic:spPr>
                     <a:xfrm>
                       <a:off x="0" y="0"/>
-                      <a:ext cx="3006090" cy="1925320"/>
+                      <a:ext cx="3006090" cy="1850390"/>
                     </a:xfrm>
                     <a:prstGeom prst="rect">
                       <a:avLst/>
@@ -5776,19 +5805,7 @@
         <w:rPr>
           <w:rFonts w:cstheme="minorHAnsi"/>
         </w:rPr>
-        <w:t xml:space="preserve">pip3 is needed to install </w:t>
-      </w:r>
-      <w:r>
-        <w:rPr>
-          <w:rFonts w:cstheme="minorHAnsi"/>
-        </w:rPr>
-        <w:t>Python</w:t>
-      </w:r>
-      <w:r>
-        <w:rPr>
-          <w:rFonts w:cstheme="minorHAnsi"/>
-        </w:rPr>
-        <w:t xml:space="preserve"> modules</w:t>
+        <w:t>The Developer tools that installed python3 will also install pip3 in Ventura</w:t>
       </w:r>
     </w:p>
     <w:p>
@@ -5806,318 +5823,7 @@
         <w:rPr>
           <w:rFonts w:cstheme="minorHAnsi"/>
         </w:rPr>
-        <w:t>With Big Sur</w:t>
-      </w:r>
-      <w:r>
-        <w:rPr>
-          <w:rFonts w:cstheme="minorHAnsi"/>
-        </w:rPr>
-        <w:t>,</w:t>
-      </w:r>
-      <w:r>
-        <w:rPr>
-          <w:rFonts w:cstheme="minorHAnsi"/>
-        </w:rPr>
-        <w:t xml:space="preserve"> the Developer tools </w:t>
-      </w:r>
-      <w:r>
-        <w:rPr>
-          <w:rFonts w:cstheme="minorHAnsi"/>
-        </w:rPr>
-        <w:t>do</w:t>
-      </w:r>
-      <w:r>
-        <w:rPr>
-          <w:rFonts w:cstheme="minorHAnsi"/>
-        </w:rPr>
-        <w:t xml:space="preserve"> not install pip3</w:t>
-      </w:r>
-    </w:p>
-    <w:p>
-      <w:pPr>
-        <w:pStyle w:val="ListParagraph"/>
-        <w:numPr>
-          <w:ilvl w:val="0"/>
-          <w:numId w:val="8"/>
-        </w:numPr>
-        <w:rPr>
-          <w:rFonts w:cstheme="minorHAnsi"/>
-        </w:rPr>
-      </w:pPr>
-      <w:r>
-        <w:rPr>
-          <w:rFonts w:cstheme="minorHAnsi"/>
-        </w:rPr>
-        <w:t>Mac terminal will be used to install pip3</w:t>
-      </w:r>
-    </w:p>
-    <w:p>
-      <w:pPr>
-        <w:pStyle w:val="ListParagraph"/>
-        <w:numPr>
-          <w:ilvl w:val="0"/>
-          <w:numId w:val="8"/>
-        </w:numPr>
-        <w:rPr>
-          <w:rFonts w:cstheme="minorHAnsi"/>
-        </w:rPr>
-      </w:pPr>
-      <w:r>
-        <w:rPr>
-          <w:noProof/>
-        </w:rPr>
-        <mc:AlternateContent>
-          <mc:Choice Requires="wps">
-            <w:drawing>
-              <wp:anchor distT="0" distB="0" distL="114300" distR="114300" simplePos="0" relativeHeight="251671552" behindDoc="0" locked="0" layoutInCell="1" allowOverlap="1" wp14:anchorId="719DB443" wp14:editId="4A1967B9">
-                <wp:simplePos x="0" y="0"/>
-                <wp:positionH relativeFrom="column">
-                  <wp:posOffset>1097277</wp:posOffset>
-                </wp:positionH>
-                <wp:positionV relativeFrom="paragraph">
-                  <wp:posOffset>264054</wp:posOffset>
-                </wp:positionV>
-                <wp:extent cx="847376" cy="243840"/>
-                <wp:effectExtent l="0" t="0" r="16510" b="10160"/>
-                <wp:wrapNone/>
-                <wp:docPr id="37" name="Text Box 37"/>
-                <wp:cNvGraphicFramePr/>
-                <a:graphic xmlns:a="http://schemas.openxmlformats.org/drawingml/2006/main">
-                  <a:graphicData uri="http://schemas.microsoft.com/office/word/2010/wordprocessingShape">
-                    <wps:wsp>
-                      <wps:cNvSpPr txBox="1"/>
-                      <wps:spPr>
-                        <a:xfrm>
-                          <a:off x="0" y="0"/>
-                          <a:ext cx="847376" cy="243840"/>
-                        </a:xfrm>
-                        <a:prstGeom prst="rect">
-                          <a:avLst/>
-                        </a:prstGeom>
-                        <a:solidFill>
-                          <a:schemeClr val="lt1"/>
-                        </a:solidFill>
-                        <a:ln w="6350">
-                          <a:solidFill>
-                            <a:prstClr val="black"/>
-                          </a:solidFill>
-                        </a:ln>
-                      </wps:spPr>
-                      <wps:txbx>
-                        <w:txbxContent>
-                          <w:p>
-                            <w:pPr>
-                              <w:rPr>
-                                <w:rFonts w:ascii="Cambria" w:hAnsi="Cambria"/>
-                                <w:sz w:val="16"/>
-                                <w:szCs w:val="16"/>
-                              </w:rPr>
-                            </w:pPr>
-                            <w:r>
-                              <w:rPr>
-                                <w:rFonts w:ascii="Cambria" w:hAnsi="Cambria"/>
-                                <w:sz w:val="16"/>
-                                <w:szCs w:val="16"/>
-                              </w:rPr>
-                              <w:t>pip3 --version</w:t>
-                            </w:r>
-                          </w:p>
-                        </w:txbxContent>
-                      </wps:txbx>
-                      <wps:bodyPr rot="0" spcFirstLastPara="0" vertOverflow="overflow" horzOverflow="overflow" vert="horz" wrap="square" lIns="91440" tIns="45720" rIns="91440" bIns="45720" numCol="1" spcCol="0" rtlCol="0" fromWordArt="0" anchor="t" anchorCtr="0" forceAA="0" compatLnSpc="1">
-                        <a:prstTxWarp prst="textNoShape">
-                          <a:avLst/>
-                        </a:prstTxWarp>
-                        <a:noAutofit/>
-                      </wps:bodyPr>
-                    </wps:wsp>
-                  </a:graphicData>
-                </a:graphic>
-                <wp14:sizeRelH relativeFrom="margin">
-                  <wp14:pctWidth>0</wp14:pctWidth>
-                </wp14:sizeRelH>
-              </wp:anchor>
-            </w:drawing>
-          </mc:Choice>
-          <mc:Fallback>
-            <w:pict>
-              <v:shape w14:anchorId="719DB443" id="Text Box 37" o:spid="_x0000_s1027" type="#_x0000_t202" style="position:absolute;left:0;text-align:left;margin-left:86.4pt;margin-top:20.8pt;width:66.7pt;height:19.2pt;z-index:251671552;visibility:visible;mso-wrap-style:square;mso-width-percent:0;mso-wrap-distance-left:9pt;mso-wrap-distance-top:0;mso-wrap-distance-right:9pt;mso-wrap-distance-bottom:0;mso-position-horizontal:absolute;mso-position-horizontal-relative:text;mso-position-vertical:absolute;mso-position-vertical-relative:text;mso-width-percent:0;mso-width-relative:margin;v-text-anchor:top" o:gfxdata="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" fillcolor="white [3201]" strokeweight=".5pt">
-                <v:textbox>
-                  <w:txbxContent>
-                    <w:p>
-                      <w:pPr>
-                        <w:rPr>
-                          <w:rFonts w:ascii="Cambria" w:hAnsi="Cambria"/>
-                          <w:sz w:val="16"/>
-                          <w:szCs w:val="16"/>
-                        </w:rPr>
-                      </w:pPr>
-                      <w:r>
-                        <w:rPr>
-                          <w:rFonts w:ascii="Cambria" w:hAnsi="Cambria"/>
-                          <w:sz w:val="16"/>
-                          <w:szCs w:val="16"/>
-                        </w:rPr>
-                        <w:t>pip3 --version</w:t>
-                      </w:r>
-                    </w:p>
-                  </w:txbxContent>
-                </v:textbox>
-              </v:shape>
-            </w:pict>
-          </mc:Fallback>
-        </mc:AlternateContent>
-      </w:r>
-      <w:r>
-        <w:rPr>
-          <w:rFonts w:cstheme="minorHAnsi"/>
-        </w:rPr>
-        <w:t>Running this command will check if pip is installed</w:t>
-      </w:r>
-      <w:r>
-        <w:rPr>
-          <w:rFonts w:cstheme="minorHAnsi"/>
-        </w:rPr>
-        <w:t>.</w:t>
-      </w:r>
-    </w:p>
-    <w:p>
-      <w:pPr>
-        <w:rPr>
-          <w:rFonts w:asciiTheme="minorHAnsi" w:hAnsiTheme="minorHAnsi" w:cstheme="minorHAnsi"/>
-        </w:rPr>
-      </w:pPr>
-    </w:p>
-    <w:p>
-      <w:pPr>
-        <w:pStyle w:val="ListParagraph"/>
-        <w:numPr>
-          <w:ilvl w:val="0"/>
-          <w:numId w:val="8"/>
-        </w:numPr>
-        <w:rPr>
-          <w:rFonts w:cstheme="minorHAnsi"/>
-        </w:rPr>
-      </w:pPr>
-      <w:r>
-        <w:rPr>
-          <w:rFonts w:cstheme="minorHAnsi"/>
-        </w:rPr>
-        <w:t>Run the following command</w:t>
-      </w:r>
-      <w:r>
-        <w:rPr>
-          <w:rFonts w:cstheme="minorHAnsi"/>
-        </w:rPr>
-        <w:t xml:space="preserve"> to install</w:t>
-      </w:r>
-    </w:p>
-    <w:p>
-      <w:r>
-        <w:rPr>
-          <w:noProof/>
-        </w:rPr>
-        <mc:AlternateContent>
-          <mc:Choice Requires="wps">
-            <w:drawing>
-              <wp:anchor distT="0" distB="0" distL="114300" distR="114300" simplePos="0" relativeHeight="251664384" behindDoc="0" locked="0" layoutInCell="1" allowOverlap="1" wp14:anchorId="4BAD07F0" wp14:editId="481652F6">
-                <wp:simplePos x="0" y="0"/>
-                <wp:positionH relativeFrom="column">
-                  <wp:posOffset>489755</wp:posOffset>
-                </wp:positionH>
-                <wp:positionV relativeFrom="paragraph">
-                  <wp:posOffset>51013</wp:posOffset>
-                </wp:positionV>
-                <wp:extent cx="4469765" cy="243840"/>
-                <wp:effectExtent l="0" t="0" r="26035" b="22860"/>
-                <wp:wrapNone/>
-                <wp:docPr id="36" name="Text Box 36"/>
-                <wp:cNvGraphicFramePr/>
-                <a:graphic xmlns:a="http://schemas.openxmlformats.org/drawingml/2006/main">
-                  <a:graphicData uri="http://schemas.microsoft.com/office/word/2010/wordprocessingShape">
-                    <wps:wsp>
-                      <wps:cNvSpPr txBox="1"/>
-                      <wps:spPr>
-                        <a:xfrm>
-                          <a:off x="0" y="0"/>
-                          <a:ext cx="4469765" cy="243840"/>
-                        </a:xfrm>
-                        <a:prstGeom prst="rect">
-                          <a:avLst/>
-                        </a:prstGeom>
-                        <a:solidFill>
-                          <a:schemeClr val="lt1"/>
-                        </a:solidFill>
-                        <a:ln w="6350">
-                          <a:solidFill>
-                            <a:prstClr val="black"/>
-                          </a:solidFill>
-                        </a:ln>
-                      </wps:spPr>
-                      <wps:txbx>
-                        <w:txbxContent>
-                          <w:p>
-                            <w:pPr>
-                              <w:rPr>
-                                <w:rFonts w:ascii="Apple Braille" w:hAnsi="Apple Braille"/>
-                                <w:sz w:val="16"/>
-                                <w:szCs w:val="16"/>
-                              </w:rPr>
-                            </w:pPr>
-                            <w:r>
-                              <w:rPr>
-                                <w:rFonts w:ascii="Apple Braille" w:hAnsi="Apple Braille"/>
-                                <w:sz w:val="16"/>
-                                <w:szCs w:val="16"/>
-                              </w:rPr>
-                              <w:t>curl https://bootstrap.pypa.io/get-pip.py -o get-pip.py &amp;&amp; python3 get-pip.py</w:t>
-                            </w:r>
-                          </w:p>
-                        </w:txbxContent>
-                      </wps:txbx>
-                      <wps:bodyPr rot="0" spcFirstLastPara="0" vertOverflow="overflow" horzOverflow="overflow" vert="horz" wrap="square" lIns="91440" tIns="45720" rIns="91440" bIns="45720" numCol="1" spcCol="0" rtlCol="0" fromWordArt="0" anchor="t" anchorCtr="0" forceAA="0" compatLnSpc="1">
-                        <a:prstTxWarp prst="textNoShape">
-                          <a:avLst/>
-                        </a:prstTxWarp>
-                        <a:noAutofit/>
-                      </wps:bodyPr>
-                    </wps:wsp>
-                  </a:graphicData>
-                </a:graphic>
-                <wp14:sizeRelH relativeFrom="margin">
-                  <wp14:pctWidth>0</wp14:pctWidth>
-                </wp14:sizeRelH>
-              </wp:anchor>
-            </w:drawing>
-          </mc:Choice>
-          <mc:Fallback>
-            <w:pict>
-              <v:shape w14:anchorId="4BAD07F0" id="Text Box 36" o:spid="_x0000_s1028" type="#_x0000_t202" style="position:absolute;margin-left:38.55pt;margin-top:4pt;width:351.95pt;height:19.2pt;z-index:251664384;visibility:visible;mso-wrap-style:square;mso-width-percent:0;mso-wrap-distance-left:9pt;mso-wrap-distance-top:0;mso-wrap-distance-right:9pt;mso-wrap-distance-bottom:0;mso-position-horizontal:absolute;mso-position-horizontal-relative:text;mso-position-vertical:absolute;mso-position-vertical-relative:text;mso-width-percent:0;mso-width-relative:margin;v-text-anchor:top" o:gfxdata="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" fillcolor="white [3201]" strokeweight=".5pt">
-                <v:textbox>
-                  <w:txbxContent>
-                    <w:p>
-                      <w:pPr>
-                        <w:rPr>
-                          <w:rFonts w:ascii="Apple Braille" w:hAnsi="Apple Braille"/>
-                          <w:sz w:val="16"/>
-                          <w:szCs w:val="16"/>
-                        </w:rPr>
-                      </w:pPr>
-                      <w:r>
-                        <w:rPr>
-                          <w:rFonts w:ascii="Apple Braille" w:hAnsi="Apple Braille"/>
-                          <w:sz w:val="16"/>
-                          <w:szCs w:val="16"/>
-                        </w:rPr>
-                        <w:t>curl https://bootstrap.pypa.io/get-pip.py -o get-pip.py &amp;&amp; python3 get-pip.py</w:t>
-                      </w:r>
-                    </w:p>
-                  </w:txbxContent>
-                </v:textbox>
-              </v:shape>
-            </w:pict>
-          </mc:Fallback>
-        </mc:AlternateContent>
+        <w:t>Mac terminal will be used to install python modules</w:t>
       </w:r>
     </w:p>
     <w:p>
@@ -6162,11 +5868,20 @@
           <w:sz w:val="20"/>
           <w:szCs w:val="20"/>
         </w:rPr>
-        <w:t>Windows 10</w:t>
+        <w:t>Windows 1</w:t>
       </w:r>
       <w:bookmarkEnd w:id="53"/>
       <w:bookmarkEnd w:id="54"/>
       <w:bookmarkEnd w:id="55"/>
+      <w:r>
+        <w:rPr>
+          <w:b w:val="0"/>
+          <w:bCs/>
+          <w:sz w:val="20"/>
+          <w:szCs w:val="20"/>
+        </w:rPr>
+        <w:t>1</w:t>
+      </w:r>
     </w:p>
     <w:p>
       <w:pPr>
@@ -6182,74 +5897,32 @@
       <w:r>
         <w:rPr>
           <w:rFonts w:cstheme="minorHAnsi"/>
-        </w:rPr>
-        <w:t xml:space="preserve">Search Microsoft </w:t>
-      </w:r>
-      <w:r>
-        <w:rPr>
-          <w:rFonts w:cstheme="minorHAnsi"/>
-        </w:rPr>
-        <w:t>Store</w:t>
-      </w:r>
-      <w:r>
-        <w:rPr>
-          <w:rFonts w:cstheme="minorHAnsi"/>
-        </w:rPr>
-        <w:t xml:space="preserve"> for </w:t>
-      </w:r>
-      <w:r>
-        <w:rPr>
-          <w:rFonts w:cstheme="minorHAnsi"/>
-        </w:rPr>
-        <w:t>Python</w:t>
-      </w:r>
-      <w:r>
-        <w:rPr>
-          <w:rFonts w:cstheme="minorHAnsi"/>
-        </w:rPr>
-        <w:t xml:space="preserve"> 3.9 and click install</w:t>
-      </w:r>
-    </w:p>
-    <w:p>
-      <w:pPr>
-        <w:pStyle w:val="ListParagraph"/>
-        <w:numPr>
-          <w:ilvl w:val="0"/>
-          <w:numId w:val="9"/>
-        </w:numPr>
-        <w:rPr>
-          <w:rFonts w:cstheme="minorHAnsi"/>
-        </w:rPr>
-      </w:pPr>
-      <w:r>
-        <w:rPr>
-          <w:rFonts w:cstheme="minorHAnsi"/>
           <w:bCs/>
           <w:noProof/>
           <w:sz w:val="20"/>
           <w:szCs w:val="20"/>
         </w:rPr>
         <w:drawing>
-          <wp:anchor distT="0" distB="0" distL="114300" distR="114300" simplePos="0" relativeHeight="251665408" behindDoc="1" locked="0" layoutInCell="1" allowOverlap="1" wp14:anchorId="1B7979DE" wp14:editId="1E44EC9A">
+          <wp:anchor distT="0" distB="0" distL="114300" distR="114300" simplePos="0" relativeHeight="251665408" behindDoc="1" locked="0" layoutInCell="1" allowOverlap="1" wp14:anchorId="1B7979DE" wp14:editId="11A7AB95">
             <wp:simplePos x="0" y="0"/>
             <wp:positionH relativeFrom="column">
-              <wp:posOffset>2835275</wp:posOffset>
+              <wp:posOffset>4397202</wp:posOffset>
             </wp:positionH>
             <wp:positionV relativeFrom="paragraph">
-              <wp:posOffset>129540</wp:posOffset>
+              <wp:posOffset>134996</wp:posOffset>
             </wp:positionV>
-            <wp:extent cx="3686175" cy="1209675"/>
-            <wp:effectExtent l="0" t="0" r="0" b="0"/>
+            <wp:extent cx="1909445" cy="3413125"/>
+            <wp:effectExtent l="0" t="0" r="0" b="3175"/>
             <wp:wrapTight wrapText="bothSides">
               <wp:wrapPolygon edited="0">
                 <wp:start x="0" y="0"/>
-                <wp:lineTo x="0" y="21317"/>
-                <wp:lineTo x="21507" y="21317"/>
-                <wp:lineTo x="21507" y="0"/>
+                <wp:lineTo x="0" y="21540"/>
+                <wp:lineTo x="21406" y="21540"/>
+                <wp:lineTo x="21406" y="0"/>
                 <wp:lineTo x="0" y="0"/>
               </wp:wrapPolygon>
             </wp:wrapTight>
-            <wp:docPr id="12" name="Picture 11" descr="Graphical user interface, text, application, Teams&#10;&#10;Description automatically generated">
+            <wp:docPr id="12" name="Picture 11">
               <a:extLst xmlns:a="http://schemas.openxmlformats.org/drawingml/2006/main">
                 <a:ext uri="{FF2B5EF4-FFF2-40B4-BE49-F238E27FC236}">
                   <a16:creationId xmlns:a16="http://schemas.microsoft.com/office/drawing/2014/main" id="{F429490B-78F1-8345-958C-A3A5A442639A}"/>
@@ -6263,7 +5936,7 @@
               <a:graphicData uri="http://schemas.openxmlformats.org/drawingml/2006/picture">
                 <pic:pic xmlns:pic="http://schemas.openxmlformats.org/drawingml/2006/picture">
                   <pic:nvPicPr>
-                    <pic:cNvPr id="12" name="Picture 11" descr="Graphical user interface, text, application, Teams&#10;&#10;Description automatically generated">
+                    <pic:cNvPr id="12" name="Picture 11">
                       <a:extLst>
                         <a:ext uri="{FF2B5EF4-FFF2-40B4-BE49-F238E27FC236}">
                           <a16:creationId xmlns:a16="http://schemas.microsoft.com/office/drawing/2014/main" id="{F429490B-78F1-8345-958C-A3A5A442639A}"/>
@@ -6275,7 +5948,7 @@
                     </pic:cNvPicPr>
                   </pic:nvPicPr>
                   <pic:blipFill>
-                    <a:blip r:embed="rId10" cstate="print">
+                    <a:blip r:embed="rId10">
                       <a:extLst>
                         <a:ext uri="{28A0092B-C50C-407E-A947-70E740481C1C}">
                           <a14:useLocalDpi xmlns:a14="http://schemas.microsoft.com/office/drawing/2010/main" val="0"/>
@@ -6289,7 +5962,7 @@
                   <pic:spPr>
                     <a:xfrm>
                       <a:off x="0" y="0"/>
-                      <a:ext cx="3686175" cy="1209675"/>
+                      <a:ext cx="1909445" cy="3413125"/>
                     </a:xfrm>
                     <a:prstGeom prst="rect">
                       <a:avLst/>
@@ -6307,6 +5980,60 @@
           </wp:anchor>
         </w:drawing>
       </w:r>
+      <w:r>
+        <w:rPr>
+          <w:rFonts w:cstheme="minorHAnsi"/>
+        </w:rPr>
+        <w:t xml:space="preserve">Search Microsoft </w:t>
+      </w:r>
+      <w:r>
+        <w:rPr>
+          <w:rFonts w:cstheme="minorHAnsi"/>
+        </w:rPr>
+        <w:t>Store</w:t>
+      </w:r>
+      <w:r>
+        <w:rPr>
+          <w:rFonts w:cstheme="minorHAnsi"/>
+        </w:rPr>
+        <w:t xml:space="preserve"> for </w:t>
+      </w:r>
+      <w:r>
+        <w:rPr>
+          <w:rFonts w:cstheme="minorHAnsi"/>
+        </w:rPr>
+        <w:t>Python</w:t>
+      </w:r>
+      <w:r>
+        <w:rPr>
+          <w:rFonts w:cstheme="minorHAnsi"/>
+        </w:rPr>
+        <w:t xml:space="preserve"> 3.</w:t>
+      </w:r>
+      <w:r>
+        <w:rPr>
+          <w:rFonts w:cstheme="minorHAnsi"/>
+        </w:rPr>
+        <w:t>12</w:t>
+      </w:r>
+      <w:r>
+        <w:rPr>
+          <w:rFonts w:cstheme="minorHAnsi"/>
+        </w:rPr>
+        <w:t xml:space="preserve"> and click install</w:t>
+      </w:r>
+    </w:p>
+    <w:p>
+      <w:pPr>
+        <w:pStyle w:val="ListParagraph"/>
+        <w:numPr>
+          <w:ilvl w:val="0"/>
+          <w:numId w:val="9"/>
+        </w:numPr>
+        <w:rPr>
+          <w:rFonts w:cstheme="minorHAnsi"/>
+        </w:rPr>
+      </w:pPr>
       <w:r>
         <w:rPr>
           <w:rFonts w:cstheme="minorHAnsi"/>
@@ -6539,7 +6266,7 @@
           </mc:Choice>
           <mc:Fallback>
             <w:pict>
-              <v:shape w14:anchorId="55359733" id="Text Box 32" o:spid="_x0000_s1029" type="#_x0000_t202" style="position:absolute;margin-left:15.95pt;margin-top:28.85pt;width:114.6pt;height:19.2pt;z-index:251667456;visibility:visible;mso-wrap-style:square;mso-width-percent:0;mso-wrap-distance-left:9pt;mso-wrap-distance-top:0;mso-wrap-distance-right:9pt;mso-wrap-distance-bottom:0;mso-position-horizontal:absolute;mso-position-horizontal-relative:text;mso-position-vertical:absolute;mso-position-vertical-relative:text;mso-width-percent:0;mso-width-relative:margin;v-text-anchor:top" o:gfxdata="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" fillcolor="white [3201]" strokeweight=".5pt">
+              <v:shape w14:anchorId="55359733" id="Text Box 32" o:spid="_x0000_s1027" type="#_x0000_t202" style="position:absolute;margin-left:15.95pt;margin-top:28.85pt;width:114.6pt;height:19.2pt;z-index:251667456;visibility:visible;mso-wrap-style:square;mso-width-percent:0;mso-wrap-distance-left:9pt;mso-wrap-distance-top:0;mso-wrap-distance-right:9pt;mso-wrap-distance-bottom:0;mso-position-horizontal:absolute;mso-position-horizontal-relative:text;mso-position-vertical:absolute;mso-position-vertical-relative:text;mso-width-percent:0;mso-width-relative:margin;v-text-anchor:top" o:gfxdata="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" fillcolor="white [3201]" strokeweight=".5pt">
                 <v:textbox>
                   <w:txbxContent>
                     <w:p>
@@ -6789,7 +6516,7 @@
           </mc:Choice>
           <mc:Fallback>
             <w:pict>
-              <v:shape w14:anchorId="52432749" id="Text Box 46" o:spid="_x0000_s1030" type="#_x0000_t202" style="position:absolute;margin-left:15.95pt;margin-top:5.6pt;width:122.5pt;height:19.2pt;z-index:251666432;visibility:visible;mso-wrap-style:square;mso-width-percent:0;mso-wrap-distance-left:9pt;mso-wrap-distance-top:0;mso-wrap-distance-right:9pt;mso-wrap-distance-bottom:0;mso-position-horizontal:absolute;mso-position-horizontal-relative:text;mso-position-vertical:absolute;mso-position-vertical-relative:text;mso-width-percent:0;mso-width-relative:margin;v-text-anchor:top" o:gfxdata="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" fillcolor="white [3201]" strokeweight=".5pt">
+              <v:shape w14:anchorId="52432749" id="Text Box 46" o:spid="_x0000_s1028" type="#_x0000_t202" style="position:absolute;margin-left:15.95pt;margin-top:5.6pt;width:122.5pt;height:19.2pt;z-index:251666432;visibility:visible;mso-wrap-style:square;mso-width-percent:0;mso-wrap-distance-left:9pt;mso-wrap-distance-top:0;mso-wrap-distance-right:9pt;mso-wrap-distance-bottom:0;mso-position-horizontal:absolute;mso-position-horizontal-relative:text;mso-position-vertical:absolute;mso-position-vertical-relative:text;mso-width-percent:0;mso-width-relative:margin;v-text-anchor:top" o:gfxdata="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" fillcolor="white [3201]" strokeweight=".5pt">
                 <v:textbox>
                   <w:txbxContent>
                     <w:p>
@@ -6920,7 +6647,7 @@
           </mc:Choice>
           <mc:Fallback>
             <w:pict>
-              <v:shape w14:anchorId="3D56C692" id="Text Box 34" o:spid="_x0000_s1031" type="#_x0000_t202" style="position:absolute;margin-left:15.95pt;margin-top:14.6pt;width:90.1pt;height:19.2pt;z-index:251669504;visibility:visible;mso-wrap-style:square;mso-width-percent:0;mso-wrap-distance-left:9pt;mso-wrap-distance-top:0;mso-wrap-distance-right:9pt;mso-wrap-distance-bottom:0;mso-position-horizontal:absolute;mso-position-horizontal-relative:text;mso-position-vertical:absolute;mso-position-vertical-relative:text;mso-width-percent:0;mso-width-relative:margin;v-text-anchor:top" o:gfxdata="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" fillcolor="white [3201]" strokeweight=".5pt">
+              <v:shape w14:anchorId="3D56C692" id="Text Box 34" o:spid="_x0000_s1029" type="#_x0000_t202" style="position:absolute;margin-left:15.95pt;margin-top:14.6pt;width:90.1pt;height:19.2pt;z-index:251669504;visibility:visible;mso-wrap-style:square;mso-width-percent:0;mso-wrap-distance-left:9pt;mso-wrap-distance-top:0;mso-wrap-distance-right:9pt;mso-wrap-distance-bottom:0;mso-position-horizontal:absolute;mso-position-horizontal-relative:text;mso-position-vertical:absolute;mso-position-vertical-relative:text;mso-width-percent:0;mso-width-relative:margin;v-text-anchor:top" o:gfxdata="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" fillcolor="white [3201]" strokeweight=".5pt">
                 <v:textbox>
                   <w:txbxContent>
                     <w:p>
@@ -6982,7 +6709,6 @@
       <w:bookmarkStart w:id="68" w:name="_Toc96008991"/>
       <w:bookmarkStart w:id="69" w:name="_Toc106803609"/>
       <w:r>
-        <w:lastRenderedPageBreak/>
         <w:t>Script Variables:</w:t>
       </w:r>
       <w:bookmarkEnd w:id="67"/>
@@ -7124,6 +6850,7 @@
           <w:rFonts w:cstheme="minorHAnsi"/>
           <w:noProof/>
         </w:rPr>
+        <w:lastRenderedPageBreak/>
         <w:drawing>
           <wp:anchor distT="0" distB="0" distL="114300" distR="114300" simplePos="0" relativeHeight="251674624" behindDoc="1" locked="0" layoutInCell="1" allowOverlap="1" wp14:anchorId="4556973D" wp14:editId="57176CFA">
             <wp:simplePos x="0" y="0"/>
@@ -8558,16 +8285,8 @@
         <w:rPr>
           <w:rFonts w:cstheme="minorHAnsi"/>
         </w:rPr>
-        <w:t xml:space="preserve"> </w:t>
-      </w:r>
-      <w:proofErr w:type="gramStart"/>
-      <w:r>
-        <w:rPr>
-          <w:rFonts w:cstheme="minorHAnsi"/>
-        </w:rPr>
-        <w:t>section</w:t>
-      </w:r>
-      <w:proofErr w:type="gramEnd"/>
+        <w:t xml:space="preserve"> section</w:t>
+      </w:r>
     </w:p>
     <w:p>
       <w:pPr>
@@ -8592,16 +8311,8 @@
         <w:rPr>
           <w:rFonts w:cstheme="minorHAnsi"/>
         </w:rPr>
-        <w:t xml:space="preserve">– This is the Network Policy Name associated with the </w:t>
-      </w:r>
-      <w:proofErr w:type="gramStart"/>
-      <w:r>
-        <w:rPr>
-          <w:rFonts w:cstheme="minorHAnsi"/>
-        </w:rPr>
-        <w:t>PCG</w:t>
-      </w:r>
-      <w:proofErr w:type="gramEnd"/>
+        <w:t>– This is the Network Policy Name associated with the PCG</w:t>
+      </w:r>
     </w:p>
     <w:p>
       <w:bookmarkStart w:id="74" w:name="_Generating_the_XIQ"/>
@@ -8611,6 +8322,83 @@
       <w:pPr>
         <w:rPr>
           <w:rFonts w:asciiTheme="minorHAnsi" w:hAnsiTheme="minorHAnsi" w:cstheme="minorHAnsi"/>
+        </w:rPr>
+      </w:pPr>
+    </w:p>
+    <w:p>
+      <w:pPr>
+        <w:rPr>
+          <w:rFonts w:asciiTheme="minorHAnsi" w:hAnsiTheme="minorHAnsi" w:cstheme="minorHAnsi"/>
+        </w:rPr>
+      </w:pPr>
+      <w:r>
+        <w:rPr>
+          <w:rFonts w:asciiTheme="minorHAnsi" w:hAnsiTheme="minorHAnsi" w:cstheme="minorHAnsi"/>
+          <w:b/>
+          <w:bCs/>
+          <w:u w:val="single"/>
+        </w:rPr>
+        <w:t>Line 44</w:t>
+      </w:r>
+      <w:r>
+        <w:rPr>
+          <w:rFonts w:asciiTheme="minorHAnsi" w:hAnsiTheme="minorHAnsi" w:cstheme="minorHAnsi"/>
+        </w:rPr>
+        <w:t xml:space="preserve"> </w:t>
+      </w:r>
+      <w:r>
+        <w:rPr>
+          <w:rFonts w:asciiTheme="minorHAnsi" w:hAnsiTheme="minorHAnsi" w:cstheme="minorHAnsi"/>
+        </w:rPr>
+        <w:t>–</w:t>
+      </w:r>
+      <w:r>
+        <w:rPr>
+          <w:rFonts w:asciiTheme="minorHAnsi" w:hAnsiTheme="minorHAnsi" w:cstheme="minorHAnsi"/>
+        </w:rPr>
+        <w:t xml:space="preserve"> </w:t>
+      </w:r>
+      <w:r>
+        <w:rPr>
+          <w:rFonts w:asciiTheme="minorHAnsi" w:hAnsiTheme="minorHAnsi" w:cstheme="minorHAnsi"/>
+        </w:rPr>
+        <w:t xml:space="preserve">When this is True, the PPKS </w:t>
+      </w:r>
+      <w:proofErr w:type="gramStart"/>
+      <w:r>
+        <w:rPr>
+          <w:rFonts w:asciiTheme="minorHAnsi" w:hAnsiTheme="minorHAnsi" w:cstheme="minorHAnsi"/>
+        </w:rPr>
+        <w:t>user name</w:t>
+      </w:r>
+      <w:proofErr w:type="gramEnd"/>
+      <w:r>
+        <w:rPr>
+          <w:rFonts w:asciiTheme="minorHAnsi" w:hAnsiTheme="minorHAnsi" w:cstheme="minorHAnsi"/>
+        </w:rPr>
+        <w:t xml:space="preserve"> will combine the AD Azure display name and email address. – &lt;</w:t>
+      </w:r>
+      <w:proofErr w:type="spellStart"/>
+      <w:r>
+        <w:rPr>
+          <w:rFonts w:asciiTheme="minorHAnsi" w:hAnsiTheme="minorHAnsi" w:cstheme="minorHAnsi"/>
+        </w:rPr>
+        <w:t>displayName_email</w:t>
+      </w:r>
+      <w:proofErr w:type="spellEnd"/>
+      <w:r>
+        <w:rPr>
+          <w:rFonts w:asciiTheme="minorHAnsi" w:hAnsiTheme="minorHAnsi" w:cstheme="minorHAnsi"/>
+        </w:rPr>
+        <w:t xml:space="preserve">&gt; This allows the script to work when multiple AD users have the same display name with different email addresses. </w:t>
+      </w:r>
+    </w:p>
+    <w:p>
+      <w:pPr>
+        <w:rPr>
+          <w:rFonts w:asciiTheme="minorHAnsi" w:hAnsiTheme="minorHAnsi" w:cstheme="minorHAnsi"/>
+          <w:b/>
+          <w:bCs/>
         </w:rPr>
       </w:pPr>
     </w:p>
@@ -8940,6 +8728,7 @@
           <w:noProof/>
           <w:spacing w:val="-2"/>
         </w:rPr>
+        <w:lastRenderedPageBreak/>
         <w:drawing>
           <wp:inline distT="0" distB="0" distL="0" distR="0" wp14:anchorId="5F4090DA" wp14:editId="4B01F182">
             <wp:extent cx="5943600" cy="2535555"/>
@@ -9073,7 +8862,6 @@
           <w:sz w:val="18"/>
           <w:szCs w:val="18"/>
         </w:rPr>
-        <w:lastRenderedPageBreak/>
         <w:t>{</w:t>
       </w:r>
       <w:r>
@@ -9238,7 +9026,7 @@
           <w:noProof/>
         </w:rPr>
         <w:drawing>
-          <wp:inline distT="0" distB="0" distL="0" distR="0" wp14:anchorId="78A346D3" wp14:editId="2AE1109A">
+          <wp:inline distT="0" distB="0" distL="0" distR="0" wp14:anchorId="78A346D3" wp14:editId="1612E2FC">
             <wp:extent cx="5012055" cy="637292"/>
             <wp:effectExtent l="0" t="0" r="0" b="0"/>
             <wp:docPr id="5" name="Picture 5" descr="Graphical user interface, text, application&#10;&#10;Description automatically generated"/>
@@ -9413,6 +9201,7 @@
           <w:rFonts w:ascii="Calibri" w:hAnsi="Calibri" w:cs="Calibri"/>
           <w:noProof/>
         </w:rPr>
+        <w:lastRenderedPageBreak/>
         <w:drawing>
           <wp:inline distT="0" distB="0" distL="0" distR="0" wp14:anchorId="1746B8D8" wp14:editId="0F2DE23B">
             <wp:extent cx="5943600" cy="3443605"/>
@@ -11480,7 +11269,7 @@
           <w:noProof/>
         </w:rPr>
         <w:drawing>
-          <wp:inline distT="0" distB="0" distL="0" distR="0" wp14:anchorId="6AC2AFD5" wp14:editId="112B4C99">
+          <wp:inline distT="0" distB="0" distL="0" distR="0" wp14:anchorId="6AC2AFD5" wp14:editId="7D17D352">
             <wp:extent cx="3004522" cy="1629446"/>
             <wp:effectExtent l="0" t="0" r="5715" b="0"/>
             <wp:docPr id="14" name="Picture 14"/>
@@ -11627,7 +11416,7 @@
           <w:noProof/>
         </w:rPr>
         <w:drawing>
-          <wp:inline distT="0" distB="0" distL="0" distR="0" wp14:anchorId="57640B61" wp14:editId="4495FD12">
+          <wp:inline distT="0" distB="0" distL="0" distR="0" wp14:anchorId="57640B61" wp14:editId="111566DC">
             <wp:extent cx="6492240" cy="2078355"/>
             <wp:effectExtent l="0" t="0" r="0" b="4445"/>
             <wp:docPr id="15" name="Picture 15" descr="Graphical user interface, application, Teams&#10;&#10;Description automatically generated"/>
@@ -11909,7 +11698,7 @@
           <w:noProof/>
         </w:rPr>
         <w:drawing>
-          <wp:anchor distT="0" distB="0" distL="114300" distR="114300" simplePos="0" relativeHeight="251688960" behindDoc="1" locked="0" layoutInCell="1" allowOverlap="1" wp14:anchorId="5DC2787C" wp14:editId="15902C43">
+          <wp:anchor distT="0" distB="0" distL="114300" distR="114300" simplePos="0" relativeHeight="251688960" behindDoc="1" locked="0" layoutInCell="1" allowOverlap="1" wp14:anchorId="5DC2787C" wp14:editId="13FAA194">
             <wp:simplePos x="0" y="0"/>
             <wp:positionH relativeFrom="column">
               <wp:posOffset>4667250</wp:posOffset>
@@ -12972,7 +12761,7 @@
           <w:noProof/>
         </w:rPr>
         <w:drawing>
-          <wp:inline distT="0" distB="0" distL="0" distR="0" wp14:anchorId="037834AB" wp14:editId="35892E75">
+          <wp:inline distT="0" distB="0" distL="0" distR="0" wp14:anchorId="037834AB" wp14:editId="45EC4407">
             <wp:extent cx="6492240" cy="248285"/>
             <wp:effectExtent l="0" t="0" r="0" b="5715"/>
             <wp:docPr id="13" name="Picture 13"/>
@@ -14331,7 +14120,7 @@
           <w:noProof/>
         </w:rPr>
         <w:drawing>
-          <wp:anchor distT="0" distB="0" distL="114300" distR="114300" simplePos="0" relativeHeight="251680768" behindDoc="1" locked="0" layoutInCell="1" allowOverlap="1" wp14:anchorId="289F10C5" wp14:editId="79531002">
+          <wp:anchor distT="0" distB="0" distL="114300" distR="114300" simplePos="0" relativeHeight="251680768" behindDoc="1" locked="0" layoutInCell="1" allowOverlap="1" wp14:anchorId="289F10C5" wp14:editId="7341FF4E">
             <wp:simplePos x="0" y="0"/>
             <wp:positionH relativeFrom="column">
               <wp:posOffset>3835400</wp:posOffset>
@@ -15540,7 +15329,7 @@
           </mc:Choice>
           <mc:Fallback>
             <w:pict>
-              <v:shape w14:anchorId="1CA810A4" id="Text Box 8" o:spid="_x0000_s1032" type="#_x0000_t202" style="position:absolute;margin-left:30.15pt;margin-top:13.65pt;width:146.2pt;height:19.2pt;z-index:251694080;visibility:visible;mso-wrap-style:square;mso-width-percent:0;mso-wrap-distance-left:9pt;mso-wrap-distance-top:0;mso-wrap-distance-right:9pt;mso-wrap-distance-bottom:0;mso-position-horizontal:absolute;mso-position-horizontal-relative:text;mso-position-vertical:absolute;mso-position-vertical-relative:text;mso-width-percent:0;mso-width-relative:margin;v-text-anchor:top" o:gfxdata="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" fillcolor="white [3201]" strokeweight=".5pt">
+              <v:shape w14:anchorId="1CA810A4" id="Text Box 8" o:spid="_x0000_s1030" type="#_x0000_t202" style="position:absolute;margin-left:30.15pt;margin-top:13.65pt;width:146.2pt;height:19.2pt;z-index:251694080;visibility:visible;mso-wrap-style:square;mso-width-percent:0;mso-wrap-distance-left:9pt;mso-wrap-distance-top:0;mso-wrap-distance-right:9pt;mso-wrap-distance-bottom:0;mso-position-horizontal:absolute;mso-position-horizontal-relative:text;mso-position-vertical:absolute;mso-position-vertical-relative:text;mso-width-percent:0;mso-width-relative:margin;v-text-anchor:top" o:gfxdata="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" fillcolor="white [3201]" strokeweight=".5pt">
                 <v:textbox>
                   <w:txbxContent>
                     <w:p>
@@ -15724,7 +15513,7 @@
           </mc:Choice>
           <mc:Fallback>
             <w:pict>
-              <v:shape w14:anchorId="08633229" id="Text Box 38" o:spid="_x0000_s1033" type="#_x0000_t202" style="position:absolute;margin-left:224.65pt;margin-top:11.65pt;width:153.65pt;height:19.2pt;z-index:251712512;visibility:visible;mso-wrap-style:square;mso-width-percent:0;mso-wrap-distance-left:9pt;mso-wrap-distance-top:0;mso-wrap-distance-right:9pt;mso-wrap-distance-bottom:0;mso-position-horizontal:absolute;mso-position-horizontal-relative:text;mso-position-vertical:absolute;mso-position-vertical-relative:text;mso-width-percent:0;mso-width-relative:margin;v-text-anchor:top" o:gfxdata="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" fillcolor="white [3201]" strokeweight=".5pt">
+              <v:shape w14:anchorId="08633229" id="Text Box 38" o:spid="_x0000_s1031" type="#_x0000_t202" style="position:absolute;margin-left:224.65pt;margin-top:11.65pt;width:153.65pt;height:19.2pt;z-index:251712512;visibility:visible;mso-wrap-style:square;mso-width-percent:0;mso-wrap-distance-left:9pt;mso-wrap-distance-top:0;mso-wrap-distance-right:9pt;mso-wrap-distance-bottom:0;mso-position-horizontal:absolute;mso-position-horizontal-relative:text;mso-position-vertical:absolute;mso-position-vertical-relative:text;mso-width-percent:0;mso-width-relative:margin;v-text-anchor:top" o:gfxdata="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" fillcolor="white [3201]" strokeweight=".5pt">
                 <v:textbox>
                   <w:txbxContent>
                     <w:p>
@@ -15905,7 +15694,7 @@
           </mc:Choice>
           <mc:Fallback>
             <w:pict>
-              <v:shape w14:anchorId="5D8D7FA6" id="Text Box 39" o:spid="_x0000_s1034" type="#_x0000_t202" style="position:absolute;margin-left:170.55pt;margin-top:1.3pt;width:119.45pt;height:19.2pt;z-index:251713536;visibility:visible;mso-wrap-style:square;mso-width-percent:0;mso-wrap-distance-left:9pt;mso-wrap-distance-top:0;mso-wrap-distance-right:9pt;mso-wrap-distance-bottom:0;mso-position-horizontal:absolute;mso-position-horizontal-relative:text;mso-position-vertical:absolute;mso-position-vertical-relative:text;mso-width-percent:0;mso-width-relative:margin;v-text-anchor:top" o:gfxdata="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" fillcolor="white [3201]" strokeweight=".5pt">
+              <v:shape w14:anchorId="5D8D7FA6" id="Text Box 39" o:spid="_x0000_s1032" type="#_x0000_t202" style="position:absolute;margin-left:170.55pt;margin-top:1.3pt;width:119.45pt;height:19.2pt;z-index:251713536;visibility:visible;mso-wrap-style:square;mso-width-percent:0;mso-wrap-distance-left:9pt;mso-wrap-distance-top:0;mso-wrap-distance-right:9pt;mso-wrap-distance-bottom:0;mso-position-horizontal:absolute;mso-position-horizontal-relative:text;mso-position-vertical:absolute;mso-position-vertical-relative:text;mso-width-percent:0;mso-width-relative:margin;v-text-anchor:top" o:gfxdata="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" fillcolor="white [3201]" strokeweight=".5pt">
                 <v:textbox>
                   <w:txbxContent>
                     <w:p>
@@ -16620,7 +16409,7 @@
           </mc:Choice>
           <mc:Fallback>
             <w:pict>
-              <v:shape w14:anchorId="02F32AC8" id="Text Box 24" o:spid="_x0000_s1035" type="#_x0000_t202" style="position:absolute;margin-left:3.9pt;margin-top:1.9pt;width:60.7pt;height:19.2pt;z-index:251696128;visibility:visible;mso-wrap-style:square;mso-width-percent:0;mso-wrap-distance-left:9pt;mso-wrap-distance-top:0;mso-wrap-distance-right:9pt;mso-wrap-distance-bottom:0;mso-position-horizontal:absolute;mso-position-horizontal-relative:text;mso-position-vertical:absolute;mso-position-vertical-relative:text;mso-width-percent:0;mso-width-relative:margin;v-text-anchor:top" o:gfxdata="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" fillcolor="white [3201]" strokeweight=".5pt">
+              <v:shape w14:anchorId="02F32AC8" id="Text Box 24" o:spid="_x0000_s1033" type="#_x0000_t202" style="position:absolute;margin-left:3.9pt;margin-top:1.9pt;width:60.7pt;height:19.2pt;z-index:251696128;visibility:visible;mso-wrap-style:square;mso-width-percent:0;mso-wrap-distance-left:9pt;mso-wrap-distance-top:0;mso-wrap-distance-right:9pt;mso-wrap-distance-bottom:0;mso-position-horizontal:absolute;mso-position-horizontal-relative:text;mso-position-vertical:absolute;mso-position-vertical-relative:text;mso-width-percent:0;mso-width-relative:margin;v-text-anchor:top" o:gfxdata="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" fillcolor="white [3201]" strokeweight=".5pt">
                 <v:textbox>
                   <w:txbxContent>
                     <w:p>
@@ -17071,7 +16860,7 @@
           </mc:Choice>
           <mc:Fallback>
             <w:pict>
-              <v:shape w14:anchorId="7E5E451F" id="Text Box 25" o:spid="_x0000_s1036" type="#_x0000_t202" style="position:absolute;left:0;text-align:left;margin-left:27.65pt;margin-top:4.45pt;width:53.9pt;height:19.2pt;z-index:251697152;visibility:visible;mso-wrap-style:square;mso-width-percent:0;mso-wrap-distance-left:9pt;mso-wrap-distance-top:0;mso-wrap-distance-right:9pt;mso-wrap-distance-bottom:0;mso-position-horizontal:absolute;mso-position-horizontal-relative:text;mso-position-vertical:absolute;mso-position-vertical-relative:text;mso-width-percent:0;mso-width-relative:margin;v-text-anchor:top" o:gfxdata="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" fillcolor="white [3201]" strokeweight=".5pt">
+              <v:shape w14:anchorId="7E5E451F" id="Text Box 25" o:spid="_x0000_s1034" type="#_x0000_t202" style="position:absolute;left:0;text-align:left;margin-left:27.65pt;margin-top:4.45pt;width:53.9pt;height:19.2pt;z-index:251697152;visibility:visible;mso-wrap-style:square;mso-width-percent:0;mso-wrap-distance-left:9pt;mso-wrap-distance-top:0;mso-wrap-distance-right:9pt;mso-wrap-distance-bottom:0;mso-position-horizontal:absolute;mso-position-horizontal-relative:text;mso-position-vertical:absolute;mso-position-vertical-relative:text;mso-width-percent:0;mso-width-relative:margin;v-text-anchor:top" o:gfxdata="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" fillcolor="white [3201]" strokeweight=".5pt">
                 <v:textbox>
                   <w:txbxContent>
                     <w:p>
@@ -17207,7 +16996,7 @@
           </mc:Choice>
           <mc:Fallback>
             <w:pict>
-              <v:shape w14:anchorId="5C6214BC" id="Text Box 26" o:spid="_x0000_s1037" type="#_x0000_t202" style="position:absolute;left:0;text-align:left;margin-left:27.65pt;margin-top:2.7pt;width:49.4pt;height:19.2pt;z-index:251698176;visibility:visible;mso-wrap-style:square;mso-width-percent:0;mso-wrap-distance-left:9pt;mso-wrap-distance-top:0;mso-wrap-distance-right:9pt;mso-wrap-distance-bottom:0;mso-position-horizontal:absolute;mso-position-horizontal-relative:text;mso-position-vertical:absolute;mso-position-vertical-relative:text;mso-width-percent:0;mso-width-relative:margin;v-text-anchor:top" o:gfxdata="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" fillcolor="white [3201]" strokeweight=".5pt">
+              <v:shape w14:anchorId="5C6214BC" id="Text Box 26" o:spid="_x0000_s1035" type="#_x0000_t202" style="position:absolute;left:0;text-align:left;margin-left:27.65pt;margin-top:2.7pt;width:49.4pt;height:19.2pt;z-index:251698176;visibility:visible;mso-wrap-style:square;mso-width-percent:0;mso-wrap-distance-left:9pt;mso-wrap-distance-top:0;mso-wrap-distance-right:9pt;mso-wrap-distance-bottom:0;mso-position-horizontal:absolute;mso-position-horizontal-relative:text;mso-position-vertical:absolute;mso-position-vertical-relative:text;mso-width-percent:0;mso-width-relative:margin;v-text-anchor:top" o:gfxdata="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" fillcolor="white [3201]" strokeweight=".5pt">
                 <v:textbox>
                   <w:txbxContent>
                     <w:p>
@@ -17415,7 +17204,7 @@
           </mc:Choice>
           <mc:Fallback>
             <w:pict>
-              <v:shape w14:anchorId="70DBF8BB" id="Text Box 27" o:spid="_x0000_s1038" type="#_x0000_t202" style="position:absolute;margin-left:5.9pt;margin-top:5.9pt;width:270.6pt;height:19.2pt;z-index:251699200;visibility:visible;mso-wrap-style:square;mso-width-percent:0;mso-wrap-distance-left:9pt;mso-wrap-distance-top:0;mso-wrap-distance-right:9pt;mso-wrap-distance-bottom:0;mso-position-horizontal:absolute;mso-position-horizontal-relative:text;mso-position-vertical:absolute;mso-position-vertical-relative:text;mso-width-percent:0;mso-width-relative:margin;v-text-anchor:top" o:gfxdata="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" fillcolor="white [3201]" strokeweight=".5pt">
+              <v:shape w14:anchorId="70DBF8BB" id="Text Box 27" o:spid="_x0000_s1036" type="#_x0000_t202" style="position:absolute;margin-left:5.9pt;margin-top:5.9pt;width:270.6pt;height:19.2pt;z-index:251699200;visibility:visible;mso-wrap-style:square;mso-width-percent:0;mso-wrap-distance-left:9pt;mso-wrap-distance-top:0;mso-wrap-distance-right:9pt;mso-wrap-distance-bottom:0;mso-position-horizontal:absolute;mso-position-horizontal-relative:text;mso-position-vertical:absolute;mso-position-vertical-relative:text;mso-width-percent:0;mso-width-relative:margin;v-text-anchor:top" o:gfxdata="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" fillcolor="white [3201]" strokeweight=".5pt">
                 <v:textbox>
                   <w:txbxContent>
                     <w:p>
@@ -17569,7 +17358,7 @@
           </mc:Choice>
           <mc:Fallback>
             <w:pict>
-              <v:shape w14:anchorId="1A6039D4" id="Text Box 28" o:spid="_x0000_s1039" type="#_x0000_t202" style="position:absolute;margin-left:.1pt;margin-top:-.05pt;width:273.65pt;height:19.2pt;z-index:251704320;visibility:visible;mso-wrap-style:square;mso-width-percent:0;mso-wrap-distance-left:9pt;mso-wrap-distance-top:0;mso-wrap-distance-right:9pt;mso-wrap-distance-bottom:0;mso-position-horizontal:absolute;mso-position-horizontal-relative:text;mso-position-vertical:absolute;mso-position-vertical-relative:text;mso-width-percent:0;mso-width-relative:margin;v-text-anchor:top" o:gfxdata="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" fillcolor="white [3201]" strokeweight=".5pt">
+              <v:shape w14:anchorId="1A6039D4" id="Text Box 28" o:spid="_x0000_s1037" type="#_x0000_t202" style="position:absolute;margin-left:.1pt;margin-top:-.05pt;width:273.65pt;height:19.2pt;z-index:251704320;visibility:visible;mso-wrap-style:square;mso-width-percent:0;mso-wrap-distance-left:9pt;mso-wrap-distance-top:0;mso-wrap-distance-right:9pt;mso-wrap-distance-bottom:0;mso-position-horizontal:absolute;mso-position-horizontal-relative:text;mso-position-vertical:absolute;mso-position-vertical-relative:text;mso-width-percent:0;mso-width-relative:margin;v-text-anchor:top" o:gfxdata="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" fillcolor="white [3201]" strokeweight=".5pt">
                 <v:textbox>
                   <w:txbxContent>
                     <w:p>
@@ -17719,7 +17508,7 @@
           </mc:Choice>
           <mc:Fallback>
             <w:pict>
-              <v:shape w14:anchorId="5A826EE7" id="Text Box 29" o:spid="_x0000_s1040" type="#_x0000_t202" style="position:absolute;margin-left:.35pt;margin-top:14pt;width:239.45pt;height:19.2pt;z-index:251705344;visibility:visible;mso-wrap-style:square;mso-width-percent:0;mso-wrap-distance-left:9pt;mso-wrap-distance-top:0;mso-wrap-distance-right:9pt;mso-wrap-distance-bottom:0;mso-position-horizontal:absolute;mso-position-horizontal-relative:text;mso-position-vertical:absolute;mso-position-vertical-relative:text;mso-width-percent:0;mso-width-relative:margin;v-text-anchor:top" o:gfxdata="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" fillcolor="white [3201]" strokeweight=".5pt">
+              <v:shape w14:anchorId="5A826EE7" id="Text Box 29" o:spid="_x0000_s1038" type="#_x0000_t202" style="position:absolute;margin-left:.35pt;margin-top:14pt;width:239.45pt;height:19.2pt;z-index:251705344;visibility:visible;mso-wrap-style:square;mso-width-percent:0;mso-wrap-distance-left:9pt;mso-wrap-distance-top:0;mso-wrap-distance-right:9pt;mso-wrap-distance-bottom:0;mso-position-horizontal:absolute;mso-position-horizontal-relative:text;mso-position-vertical:absolute;mso-position-vertical-relative:text;mso-width-percent:0;mso-width-relative:margin;v-text-anchor:top" o:gfxdata="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" fillcolor="white [3201]" strokeweight=".5pt">
                 <v:textbox>
                   <w:txbxContent>
                     <w:p>
@@ -17972,7 +17761,7 @@
           </mc:Choice>
           <mc:Fallback>
             <w:pict>
-              <v:shape w14:anchorId="74DE7B14" id="Text Box 40" o:spid="_x0000_s1041" type="#_x0000_t202" style="position:absolute;margin-left:5.9pt;margin-top:.05pt;width:277.5pt;height:19.2pt;z-index:251700224;visibility:visible;mso-wrap-style:square;mso-width-percent:0;mso-wrap-distance-left:9pt;mso-wrap-distance-top:0;mso-wrap-distance-right:9pt;mso-wrap-distance-bottom:0;mso-position-horizontal:absolute;mso-position-horizontal-relative:text;mso-position-vertical:absolute;mso-position-vertical-relative:text;mso-width-percent:0;mso-width-relative:margin;v-text-anchor:top" o:gfxdata="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" fillcolor="white [3201]" strokeweight=".5pt">
+              <v:shape w14:anchorId="74DE7B14" id="Text Box 40" o:spid="_x0000_s1039" type="#_x0000_t202" style="position:absolute;margin-left:5.9pt;margin-top:.05pt;width:277.5pt;height:19.2pt;z-index:251700224;visibility:visible;mso-wrap-style:square;mso-width-percent:0;mso-wrap-distance-left:9pt;mso-wrap-distance-top:0;mso-wrap-distance-right:9pt;mso-wrap-distance-bottom:0;mso-position-horizontal:absolute;mso-position-horizontal-relative:text;mso-position-vertical:absolute;mso-position-vertical-relative:text;mso-width-percent:0;mso-width-relative:margin;v-text-anchor:top" o:gfxdata="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" fillcolor="white [3201]" strokeweight=".5pt">
                 <v:textbox>
                   <w:txbxContent>
                     <w:p>
@@ -18103,7 +17892,7 @@
           </mc:Choice>
           <mc:Fallback>
             <w:pict>
-              <v:shape w14:anchorId="1412F3B6" id="Text Box 41" o:spid="_x0000_s1042" type="#_x0000_t202" style="position:absolute;margin-left:.1pt;margin-top:13.8pt;width:78.8pt;height:19.2pt;z-index:251701248;visibility:visible;mso-wrap-style:square;mso-width-percent:0;mso-wrap-distance-left:9pt;mso-wrap-distance-top:0;mso-wrap-distance-right:9pt;mso-wrap-distance-bottom:0;mso-position-horizontal:absolute;mso-position-horizontal-relative:text;mso-position-vertical:absolute;mso-position-vertical-relative:text;mso-width-percent:0;mso-width-relative:margin;v-text-anchor:top" o:gfxdata="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" fillcolor="white [3201]" strokeweight=".5pt">
+              <v:shape w14:anchorId="1412F3B6" id="Text Box 41" o:spid="_x0000_s1040" type="#_x0000_t202" style="position:absolute;margin-left:.1pt;margin-top:13.8pt;width:78.8pt;height:19.2pt;z-index:251701248;visibility:visible;mso-wrap-style:square;mso-width-percent:0;mso-wrap-distance-left:9pt;mso-wrap-distance-top:0;mso-wrap-distance-right:9pt;mso-wrap-distance-bottom:0;mso-position-horizontal:absolute;mso-position-horizontal-relative:text;mso-position-vertical:absolute;mso-position-vertical-relative:text;mso-width-percent:0;mso-width-relative:margin;v-text-anchor:top" o:gfxdata="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" fillcolor="white [3201]" strokeweight=".5pt">
                 <v:textbox>
                   <w:txbxContent>
                     <w:p>
@@ -18158,16 +17947,8 @@
         <w:rPr>
           <w:rFonts w:asciiTheme="minorHAnsi" w:hAnsiTheme="minorHAnsi" w:cstheme="minorHAnsi"/>
         </w:rPr>
-        <w:t xml:space="preserve">turn off the email </w:t>
-      </w:r>
-      <w:proofErr w:type="gramStart"/>
-      <w:r>
-        <w:rPr>
-          <w:rFonts w:asciiTheme="minorHAnsi" w:hAnsiTheme="minorHAnsi" w:cstheme="minorHAnsi"/>
-        </w:rPr>
-        <w:t>output</w:t>
-      </w:r>
-      <w:proofErr w:type="gramEnd"/>
+        <w:t>turn off the email output</w:t>
+      </w:r>
     </w:p>
     <w:p/>
     <w:p/>
@@ -18420,7 +18201,7 @@
           </mc:Choice>
           <mc:Fallback>
             <w:pict>
-              <v:shape w14:anchorId="76E3A1FF" id="Text Box 42" o:spid="_x0000_s1043" type="#_x0000_t202" style="position:absolute;margin-left:.35pt;margin-top:1.05pt;width:381.25pt;height:19.2pt;z-index:251702272;visibility:visible;mso-wrap-style:square;mso-width-percent:0;mso-wrap-distance-left:9pt;mso-wrap-distance-top:0;mso-wrap-distance-right:9pt;mso-wrap-distance-bottom:0;mso-position-horizontal:absolute;mso-position-horizontal-relative:text;mso-position-vertical:absolute;mso-position-vertical-relative:text;mso-width-percent:0;mso-width-relative:margin;v-text-anchor:top" o:gfxdata="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" fillcolor="white [3201]" strokeweight=".5pt">
+              <v:shape w14:anchorId="76E3A1FF" id="Text Box 42" o:spid="_x0000_s1041" type="#_x0000_t202" style="position:absolute;margin-left:.35pt;margin-top:1.05pt;width:381.25pt;height:19.2pt;z-index:251702272;visibility:visible;mso-wrap-style:square;mso-width-percent:0;mso-wrap-distance-left:9pt;mso-wrap-distance-top:0;mso-wrap-distance-right:9pt;mso-wrap-distance-bottom:0;mso-position-horizontal:absolute;mso-position-horizontal-relative:text;mso-position-vertical:absolute;mso-position-vertical-relative:text;mso-width-percent:0;mso-width-relative:margin;v-text-anchor:top" o:gfxdata="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" fillcolor="white [3201]" strokeweight=".5pt">
                 <v:textbox>
                   <w:txbxContent>
                     <w:p>
@@ -18661,7 +18442,7 @@
           </mc:Choice>
           <mc:Fallback>
             <w:pict>
-              <v:shape w14:anchorId="1C3CB29C" id="Text Box 45" o:spid="_x0000_s1044" type="#_x0000_t202" style="position:absolute;margin-left:-3.25pt;margin-top:4.8pt;width:512.85pt;height:19.2pt;z-index:251703296;visibility:visible;mso-wrap-style:square;mso-width-percent:0;mso-wrap-distance-left:9pt;mso-wrap-distance-top:0;mso-wrap-distance-right:9pt;mso-wrap-distance-bottom:0;mso-position-horizontal:absolute;mso-position-horizontal-relative:text;mso-position-vertical:absolute;mso-position-vertical-relative:text;mso-width-percent:0;mso-width-relative:margin;v-text-anchor:top" o:gfxdata="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" fillcolor="white [3201]" strokeweight=".5pt">
+              <v:shape w14:anchorId="1C3CB29C" id="Text Box 45" o:spid="_x0000_s1042" type="#_x0000_t202" style="position:absolute;margin-left:-3.25pt;margin-top:4.8pt;width:512.85pt;height:19.2pt;z-index:251703296;visibility:visible;mso-wrap-style:square;mso-width-percent:0;mso-wrap-distance-left:9pt;mso-wrap-distance-top:0;mso-wrap-distance-right:9pt;mso-wrap-distance-bottom:0;mso-position-horizontal:absolute;mso-position-horizontal-relative:text;mso-position-vertical:absolute;mso-position-vertical-relative:text;mso-width-percent:0;mso-width-relative:margin;v-text-anchor:top" o:gfxdata="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" fillcolor="white [3201]" strokeweight=".5pt">
                 <v:textbox>
                   <w:txbxContent>
                     <w:p>
@@ -19185,7 +18966,7 @@
           </mc:Choice>
           <mc:Fallback>
             <w:pict>
-              <v:shape w14:anchorId="1F8477F2" id="Text Box 47" o:spid="_x0000_s1045" type="#_x0000_t202" style="position:absolute;margin-left:121.1pt;margin-top:59.5pt;width:66.7pt;height:19.2pt;z-index:251708416;visibility:visible;mso-wrap-style:square;mso-width-percent:0;mso-height-percent:0;mso-wrap-distance-left:9pt;mso-wrap-distance-top:0;mso-wrap-distance-right:9pt;mso-wrap-distance-bottom:0;mso-position-horizontal:absolute;mso-position-horizontal-relative:text;mso-position-vertical:absolute;mso-position-vertical-relative:text;mso-width-percent:0;mso-height-percent:0;mso-width-relative:margin;mso-height-relative:margin;v-text-anchor:top" o:gfxdata="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" fillcolor="white [3201]" strokeweight=".5pt">
+              <v:shape w14:anchorId="1F8477F2" id="Text Box 47" o:spid="_x0000_s1043" type="#_x0000_t202" style="position:absolute;margin-left:121.1pt;margin-top:59.5pt;width:66.7pt;height:19.2pt;z-index:251708416;visibility:visible;mso-wrap-style:square;mso-width-percent:0;mso-height-percent:0;mso-wrap-distance-left:9pt;mso-wrap-distance-top:0;mso-wrap-distance-right:9pt;mso-wrap-distance-bottom:0;mso-position-horizontal:absolute;mso-position-horizontal-relative:text;mso-position-vertical:absolute;mso-position-vertical-relative:text;mso-width-percent:0;mso-height-percent:0;mso-width-relative:margin;mso-height-relative:margin;v-text-anchor:top" o:gfxdata="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" fillcolor="white [3201]" strokeweight=".5pt">
                 <v:textbox>
                   <w:txbxContent>
                     <w:p>
@@ -19292,7 +19073,7 @@
           </mc:Choice>
           <mc:Fallback>
             <w:pict>
-              <v:shape w14:anchorId="1948A001" id="Text Box 48" o:spid="_x0000_s1046" type="#_x0000_t202" style="position:absolute;margin-left:29.8pt;margin-top:59.5pt;width:57.3pt;height:19.2pt;z-index:251707392;visibility:visible;mso-wrap-style:square;mso-width-percent:0;mso-wrap-distance-left:9pt;mso-wrap-distance-top:0;mso-wrap-distance-right:9pt;mso-wrap-distance-bottom:0;mso-position-horizontal:absolute;mso-position-horizontal-relative:text;mso-position-vertical:absolute;mso-position-vertical-relative:text;mso-width-percent:0;mso-width-relative:margin;v-text-anchor:top" o:gfxdata="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" fillcolor="white [3201]" strokeweight=".5pt">
+              <v:shape w14:anchorId="1948A001" id="Text Box 48" o:spid="_x0000_s1044" type="#_x0000_t202" style="position:absolute;margin-left:29.8pt;margin-top:59.5pt;width:57.3pt;height:19.2pt;z-index:251707392;visibility:visible;mso-wrap-style:square;mso-width-percent:0;mso-wrap-distance-left:9pt;mso-wrap-distance-top:0;mso-wrap-distance-right:9pt;mso-wrap-distance-bottom:0;mso-position-horizontal:absolute;mso-position-horizontal-relative:text;mso-position-vertical:absolute;mso-position-vertical-relative:text;mso-width-percent:0;mso-width-relative:margin;v-text-anchor:top" o:gfxdata="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" fillcolor="white [3201]" strokeweight=".5pt">
                 <v:textbox>
                   <w:txbxContent>
                     <w:p>
@@ -19538,7 +19319,7 @@
           </mc:Choice>
           <mc:Fallback>
             <w:pict>
-              <v:shape w14:anchorId="05ED3613" id="Text Box 49" o:spid="_x0000_s1047" type="#_x0000_t202" style="position:absolute;margin-left:281.7pt;margin-top:11.7pt;width:36.95pt;height:19.2pt;z-index:251709440;visibility:visible;mso-wrap-style:square;mso-width-percent:0;mso-wrap-distance-left:9pt;mso-wrap-distance-top:0;mso-wrap-distance-right:9pt;mso-wrap-distance-bottom:0;mso-position-horizontal:absolute;mso-position-horizontal-relative:text;mso-position-vertical:absolute;mso-position-vertical-relative:text;mso-width-percent:0;mso-width-relative:margin;v-text-anchor:top" o:gfxdata="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" fillcolor="white [3201]" strokeweight=".5pt">
+              <v:shape w14:anchorId="05ED3613" id="Text Box 49" o:spid="_x0000_s1045" type="#_x0000_t202" style="position:absolute;margin-left:281.7pt;margin-top:11.7pt;width:36.95pt;height:19.2pt;z-index:251709440;visibility:visible;mso-wrap-style:square;mso-width-percent:0;mso-wrap-distance-left:9pt;mso-wrap-distance-top:0;mso-wrap-distance-right:9pt;mso-wrap-distance-bottom:0;mso-position-horizontal:absolute;mso-position-horizontal-relative:text;mso-position-vertical:absolute;mso-position-vertical-relative:text;mso-width-percent:0;mso-width-relative:margin;v-text-anchor:top" o:gfxdata="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" fillcolor="white [3201]" strokeweight=".5pt">
                 <v:textbox>
                   <w:txbxContent>
                     <w:p>
@@ -19608,7 +19389,7 @@
           <w:noProof/>
         </w:rPr>
         <w:drawing>
-          <wp:anchor distT="0" distB="0" distL="114300" distR="114300" simplePos="0" relativeHeight="251714560" behindDoc="0" locked="0" layoutInCell="1" allowOverlap="1" wp14:anchorId="5286A750" wp14:editId="3D490C1C">
+          <wp:anchor distT="0" distB="0" distL="114300" distR="114300" simplePos="0" relativeHeight="251714560" behindDoc="0" locked="0" layoutInCell="1" allowOverlap="1" wp14:anchorId="5286A750" wp14:editId="2C9F385C">
             <wp:simplePos x="0" y="0"/>
             <wp:positionH relativeFrom="column">
               <wp:posOffset>4309110</wp:posOffset>
@@ -19787,7 +19568,7 @@
           </mc:Choice>
           <mc:Fallback>
             <w:pict>
-              <v:shape w14:anchorId="7148093A" id="Text Box 51" o:spid="_x0000_s1048" type="#_x0000_t202" style="position:absolute;margin-left:40.35pt;margin-top:3.4pt;width:115.6pt;height:19.2pt;z-index:251710464;visibility:visible;mso-wrap-style:square;mso-width-percent:0;mso-wrap-distance-left:9pt;mso-wrap-distance-top:0;mso-wrap-distance-right:9pt;mso-wrap-distance-bottom:0;mso-position-horizontal:absolute;mso-position-horizontal-relative:text;mso-position-vertical:absolute;mso-position-vertical-relative:text;mso-width-percent:0;mso-width-relative:margin;v-text-anchor:top" o:gfxdata="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" fillcolor="white [3201]" strokeweight=".5pt">
+              <v:shape w14:anchorId="7148093A" id="Text Box 51" o:spid="_x0000_s1046" type="#_x0000_t202" style="position:absolute;margin-left:40.35pt;margin-top:3.4pt;width:115.6pt;height:19.2pt;z-index:251710464;visibility:visible;mso-wrap-style:square;mso-width-percent:0;mso-wrap-distance-left:9pt;mso-wrap-distance-top:0;mso-wrap-distance-right:9pt;mso-wrap-distance-bottom:0;mso-position-horizontal:absolute;mso-position-horizontal-relative:text;mso-position-vertical:absolute;mso-position-vertical-relative:text;mso-width-percent:0;mso-width-relative:margin;v-text-anchor:top" o:gfxdata="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" fillcolor="white [3201]" strokeweight=".5pt">
                 <v:textbox>
                   <w:txbxContent>
                     <w:p>
@@ -19941,7 +19722,7 @@
           </mc:Choice>
           <mc:Fallback>
             <w:pict>
-              <v:shape w14:anchorId="7CD26275" id="Text Box 54" o:spid="_x0000_s1049" type="#_x0000_t202" style="position:absolute;margin-left:40.4pt;margin-top:9.35pt;width:135.7pt;height:19.2pt;z-index:251711488;visibility:visible;mso-wrap-style:square;mso-width-percent:0;mso-wrap-distance-left:9pt;mso-wrap-distance-top:0;mso-wrap-distance-right:9pt;mso-wrap-distance-bottom:0;mso-position-horizontal:absolute;mso-position-horizontal-relative:text;mso-position-vertical:absolute;mso-position-vertical-relative:text;mso-width-percent:0;mso-width-relative:margin;v-text-anchor:top" o:gfxdata="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" fillcolor="white [3201]" strokeweight=".5pt">
+              <v:shape w14:anchorId="7CD26275" id="Text Box 54" o:spid="_x0000_s1047" type="#_x0000_t202" style="position:absolute;margin-left:40.4pt;margin-top:9.35pt;width:135.7pt;height:19.2pt;z-index:251711488;visibility:visible;mso-wrap-style:square;mso-width-percent:0;mso-wrap-distance-left:9pt;mso-wrap-distance-top:0;mso-wrap-distance-right:9pt;mso-wrap-distance-bottom:0;mso-position-horizontal:absolute;mso-position-horizontal-relative:text;mso-position-vertical:absolute;mso-position-vertical-relative:text;mso-width-percent:0;mso-width-relative:margin;v-text-anchor:top" o:gfxdata="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" fillcolor="white [3201]" strokeweight=".5pt">
                 <v:textbox>
                   <w:txbxContent>
                     <w:p>
@@ -23923,19 +23704,8 @@
           <w:sz w:val="18"/>
           <w:szCs w:val="18"/>
         </w:rPr>
-        <w:t xml:space="preserve">completed page of AD Users. Total Users collected is </w:t>
-      </w:r>
-      <w:proofErr w:type="gramStart"/>
-      <w:r>
-        <w:rPr>
-          <w:rFonts w:ascii="Cordia New" w:hAnsi="Cordia New" w:cs="Cordia New" w:hint="cs"/>
-          <w:color w:val="D3D0C8"/>
-          <w:sz w:val="18"/>
-          <w:szCs w:val="18"/>
-        </w:rPr>
-        <w:t>5</w:t>
-      </w:r>
-      <w:proofErr w:type="gramEnd"/>
+        <w:t>completed page of AD Users. Total Users collected is 5</w:t>
+      </w:r>
     </w:p>
     <w:p>
       <w:pPr>
@@ -24346,7 +24116,7 @@
 </file>
 
 <file path=word/endnotes.xml><?xml version="1.0" encoding="utf-8"?>
-<w:endnotes xmlns:wpc="http://schemas.microsoft.com/office/word/2010/wordprocessingCanvas" xmlns:cx="http://schemas.microsoft.com/office/drawing/2014/chartex" xmlns:cx1="http://schemas.microsoft.com/office/drawing/2015/9/8/chartex" xmlns:cx2="http://schemas.microsoft.com/office/drawing/2015/10/21/chartex" xmlns:cx3="http://schemas.microsoft.com/office/drawing/2016/5/9/chartex" xmlns:cx4="http://schemas.microsoft.com/office/drawing/2016/5/10/chartex" xmlns:cx5="http://schemas.microsoft.com/office/drawing/2016/5/11/chartex" xmlns:cx6="http://schemas.microsoft.com/office/drawing/2016/5/12/chartex" xmlns:cx7="http://schemas.microsoft.com/office/drawing/2016/5/13/chartex" xmlns:cx8="http://schemas.microsoft.com/office/drawing/2016/5/14/chartex" xmlns:mc="http://schemas.openxmlformats.org/markup-compatibility/2006" xmlns:aink="http://schemas.microsoft.com/office/drawing/2016/ink" xmlns:am3d="http://schemas.microsoft.com/office/drawing/2017/model3d" xmlns:o="urn:schemas-microsoft-com:office:office" xmlns:oel="http://schemas.microsoft.com/office/2019/extlst" xmlns:r="http://schemas.openxmlformats.org/officeDocument/2006/relationships" xmlns:m="http://schemas.openxmlformats.org/officeDocument/2006/math" xmlns:v="urn:schemas-microsoft-com:vml" xmlns:wp14="http://schemas.microsoft.com/office/word/2010/wordprocessingDrawing" xmlns:wp="http://schemas.openxmlformats.org/drawingml/2006/wordprocessingDrawing" xmlns:w10="urn:schemas-microsoft-com:office:word" xmlns:w="http://schemas.openxmlformats.org/wordprocessingml/2006/main" xmlns:w14="http://schemas.microsoft.com/office/word/2010/wordml" xmlns:w15="http://schemas.microsoft.com/office/word/2012/wordml" xmlns:w16cex="http://schemas.microsoft.com/office/word/2018/wordml/cex" xmlns:w16cid="http://schemas.microsoft.com/office/word/2016/wordml/cid" xmlns:w16="http://schemas.microsoft.com/office/word/2018/wordml" xmlns:w16du="http://schemas.microsoft.com/office/word/2023/wordml/word16du" xmlns:w16sdtdh="http://schemas.microsoft.com/office/word/2020/wordml/sdtdatahash" xmlns:w16se="http://schemas.microsoft.com/office/word/2015/wordml/symex" xmlns:wpg="http://schemas.microsoft.com/office/word/2010/wordprocessingGroup" xmlns:wpi="http://schemas.microsoft.com/office/word/2010/wordprocessingInk" xmlns:wne="http://schemas.microsoft.com/office/word/2006/wordml" xmlns:wps="http://schemas.microsoft.com/office/word/2010/wordprocessingShape" mc:Ignorable="w14 w15 w16se w16cid w16 w16cex w16sdtdh wp14">
+<w:endnotes xmlns:wpc="http://schemas.microsoft.com/office/word/2010/wordprocessingCanvas" xmlns:cx="http://schemas.microsoft.com/office/drawing/2014/chartex" xmlns:cx1="http://schemas.microsoft.com/office/drawing/2015/9/8/chartex" xmlns:cx2="http://schemas.microsoft.com/office/drawing/2015/10/21/chartex" xmlns:cx3="http://schemas.microsoft.com/office/drawing/2016/5/9/chartex" xmlns:cx4="http://schemas.microsoft.com/office/drawing/2016/5/10/chartex" xmlns:cx5="http://schemas.microsoft.com/office/drawing/2016/5/11/chartex" xmlns:cx6="http://schemas.microsoft.com/office/drawing/2016/5/12/chartex" xmlns:cx7="http://schemas.microsoft.com/office/drawing/2016/5/13/chartex" xmlns:cx8="http://schemas.microsoft.com/office/drawing/2016/5/14/chartex" xmlns:mc="http://schemas.openxmlformats.org/markup-compatibility/2006" xmlns:aink="http://schemas.microsoft.com/office/drawing/2016/ink" xmlns:am3d="http://schemas.microsoft.com/office/drawing/2017/model3d" xmlns:o="urn:schemas-microsoft-com:office:office" xmlns:oel="http://schemas.microsoft.com/office/2019/extlst" xmlns:r="http://schemas.openxmlformats.org/officeDocument/2006/relationships" xmlns:m="http://schemas.openxmlformats.org/officeDocument/2006/math" xmlns:v="urn:schemas-microsoft-com:vml" xmlns:wp14="http://schemas.microsoft.com/office/word/2010/wordprocessingDrawing" xmlns:wp="http://schemas.openxmlformats.org/drawingml/2006/wordprocessingDrawing" xmlns:w10="urn:schemas-microsoft-com:office:word" xmlns:w="http://schemas.openxmlformats.org/wordprocessingml/2006/main" xmlns:w14="http://schemas.microsoft.com/office/word/2010/wordml" xmlns:w15="http://schemas.microsoft.com/office/word/2012/wordml" xmlns:w16cex="http://schemas.microsoft.com/office/word/2018/wordml/cex" xmlns:w16cid="http://schemas.microsoft.com/office/word/2016/wordml/cid" xmlns:w16="http://schemas.microsoft.com/office/word/2018/wordml" xmlns:w16du="http://schemas.microsoft.com/office/word/2023/wordml/word16du" xmlns:w16sdtdh="http://schemas.microsoft.com/office/word/2020/wordml/sdtdatahash" xmlns:w16se="http://schemas.microsoft.com/office/word/2015/wordml/symex" xmlns:wpg="http://schemas.microsoft.com/office/word/2010/wordprocessingGroup" xmlns:wpi="http://schemas.microsoft.com/office/word/2010/wordprocessingInk" xmlns:wne="http://schemas.microsoft.com/office/word/2006/wordml" xmlns:wps="http://schemas.microsoft.com/office/word/2010/wordprocessingShape" mc:Ignorable="w14 w15 w16se w16cid w16 w16cex w16sdtdh w16du wp14">
   <w:endnote w:type="separator" w:id="-1">
     <w:p>
       <w:r>
@@ -24365,7 +24135,7 @@
 </file>
 
 <file path=word/footer1.xml><?xml version="1.0" encoding="utf-8"?>
-<w:ftr xmlns:wpc="http://schemas.microsoft.com/office/word/2010/wordprocessingCanvas" xmlns:cx="http://schemas.microsoft.com/office/drawing/2014/chartex" xmlns:cx1="http://schemas.microsoft.com/office/drawing/2015/9/8/chartex" xmlns:cx2="http://schemas.microsoft.com/office/drawing/2015/10/21/chartex" xmlns:cx3="http://schemas.microsoft.com/office/drawing/2016/5/9/chartex" xmlns:cx4="http://schemas.microsoft.com/office/drawing/2016/5/10/chartex" xmlns:cx5="http://schemas.microsoft.com/office/drawing/2016/5/11/chartex" xmlns:cx6="http://schemas.microsoft.com/office/drawing/2016/5/12/chartex" xmlns:cx7="http://schemas.microsoft.com/office/drawing/2016/5/13/chartex" xmlns:cx8="http://schemas.microsoft.com/office/drawing/2016/5/14/chartex" xmlns:mc="http://schemas.openxmlformats.org/markup-compatibility/2006" xmlns:aink="http://schemas.microsoft.com/office/drawing/2016/ink" xmlns:am3d="http://schemas.microsoft.com/office/drawing/2017/model3d" xmlns:o="urn:schemas-microsoft-com:office:office" xmlns:oel="http://schemas.microsoft.com/office/2019/extlst" xmlns:r="http://schemas.openxmlformats.org/officeDocument/2006/relationships" xmlns:m="http://schemas.openxmlformats.org/officeDocument/2006/math" xmlns:v="urn:schemas-microsoft-com:vml" xmlns:wp14="http://schemas.microsoft.com/office/word/2010/wordprocessingDrawing" xmlns:wp="http://schemas.openxmlformats.org/drawingml/2006/wordprocessingDrawing" xmlns:w10="urn:schemas-microsoft-com:office:word" xmlns:w="http://schemas.openxmlformats.org/wordprocessingml/2006/main" xmlns:w14="http://schemas.microsoft.com/office/word/2010/wordml" xmlns:w15="http://schemas.microsoft.com/office/word/2012/wordml" xmlns:w16cex="http://schemas.microsoft.com/office/word/2018/wordml/cex" xmlns:w16cid="http://schemas.microsoft.com/office/word/2016/wordml/cid" xmlns:w16="http://schemas.microsoft.com/office/word/2018/wordml" xmlns:w16du="http://schemas.microsoft.com/office/word/2023/wordml/word16du" xmlns:w16sdtdh="http://schemas.microsoft.com/office/word/2020/wordml/sdtdatahash" xmlns:w16se="http://schemas.microsoft.com/office/word/2015/wordml/symex" xmlns:wpg="http://schemas.microsoft.com/office/word/2010/wordprocessingGroup" xmlns:wpi="http://schemas.microsoft.com/office/word/2010/wordprocessingInk" xmlns:wne="http://schemas.microsoft.com/office/word/2006/wordml" xmlns:wps="http://schemas.microsoft.com/office/word/2010/wordprocessingShape" mc:Ignorable="w14 w15 w16se w16cid w16 w16cex w16sdtdh wp14">
+<w:ftr xmlns:wpc="http://schemas.microsoft.com/office/word/2010/wordprocessingCanvas" xmlns:cx="http://schemas.microsoft.com/office/drawing/2014/chartex" xmlns:cx1="http://schemas.microsoft.com/office/drawing/2015/9/8/chartex" xmlns:cx2="http://schemas.microsoft.com/office/drawing/2015/10/21/chartex" xmlns:cx3="http://schemas.microsoft.com/office/drawing/2016/5/9/chartex" xmlns:cx4="http://schemas.microsoft.com/office/drawing/2016/5/10/chartex" xmlns:cx5="http://schemas.microsoft.com/office/drawing/2016/5/11/chartex" xmlns:cx6="http://schemas.microsoft.com/office/drawing/2016/5/12/chartex" xmlns:cx7="http://schemas.microsoft.com/office/drawing/2016/5/13/chartex" xmlns:cx8="http://schemas.microsoft.com/office/drawing/2016/5/14/chartex" xmlns:mc="http://schemas.openxmlformats.org/markup-compatibility/2006" xmlns:aink="http://schemas.microsoft.com/office/drawing/2016/ink" xmlns:am3d="http://schemas.microsoft.com/office/drawing/2017/model3d" xmlns:o="urn:schemas-microsoft-com:office:office" xmlns:oel="http://schemas.microsoft.com/office/2019/extlst" xmlns:r="http://schemas.openxmlformats.org/officeDocument/2006/relationships" xmlns:m="http://schemas.openxmlformats.org/officeDocument/2006/math" xmlns:v="urn:schemas-microsoft-com:vml" xmlns:wp14="http://schemas.microsoft.com/office/word/2010/wordprocessingDrawing" xmlns:wp="http://schemas.openxmlformats.org/drawingml/2006/wordprocessingDrawing" xmlns:w10="urn:schemas-microsoft-com:office:word" xmlns:w="http://schemas.openxmlformats.org/wordprocessingml/2006/main" xmlns:w14="http://schemas.microsoft.com/office/word/2010/wordml" xmlns:w15="http://schemas.microsoft.com/office/word/2012/wordml" xmlns:w16cex="http://schemas.microsoft.com/office/word/2018/wordml/cex" xmlns:w16cid="http://schemas.microsoft.com/office/word/2016/wordml/cid" xmlns:w16="http://schemas.microsoft.com/office/word/2018/wordml" xmlns:w16du="http://schemas.microsoft.com/office/word/2023/wordml/word16du" xmlns:w16sdtdh="http://schemas.microsoft.com/office/word/2020/wordml/sdtdatahash" xmlns:w16se="http://schemas.microsoft.com/office/word/2015/wordml/symex" xmlns:wpg="http://schemas.microsoft.com/office/word/2010/wordprocessingGroup" xmlns:wpi="http://schemas.microsoft.com/office/word/2010/wordprocessingInk" xmlns:wne="http://schemas.microsoft.com/office/word/2006/wordml" xmlns:wps="http://schemas.microsoft.com/office/word/2010/wordprocessingShape" mc:Ignorable="w14 w15 w16se w16cid w16 w16cex w16sdtdh w16du wp14">
   <w:p>
     <w:pPr>
       <w:pStyle w:val="Footer"/>
@@ -24471,7 +24241,7 @@
 </file>
 
 <file path=word/footnotes.xml><?xml version="1.0" encoding="utf-8"?>
-<w:footnotes xmlns:wpc="http://schemas.microsoft.com/office/word/2010/wordprocessingCanvas" xmlns:cx="http://schemas.microsoft.com/office/drawing/2014/chartex" xmlns:cx1="http://schemas.microsoft.com/office/drawing/2015/9/8/chartex" xmlns:cx2="http://schemas.microsoft.com/office/drawing/2015/10/21/chartex" xmlns:cx3="http://schemas.microsoft.com/office/drawing/2016/5/9/chartex" xmlns:cx4="http://schemas.microsoft.com/office/drawing/2016/5/10/chartex" xmlns:cx5="http://schemas.microsoft.com/office/drawing/2016/5/11/chartex" xmlns:cx6="http://schemas.microsoft.com/office/drawing/2016/5/12/chartex" xmlns:cx7="http://schemas.microsoft.com/office/drawing/2016/5/13/chartex" xmlns:cx8="http://schemas.microsoft.com/office/drawing/2016/5/14/chartex" xmlns:mc="http://schemas.openxmlformats.org/markup-compatibility/2006" xmlns:aink="http://schemas.microsoft.com/office/drawing/2016/ink" xmlns:am3d="http://schemas.microsoft.com/office/drawing/2017/model3d" xmlns:o="urn:schemas-microsoft-com:office:office" xmlns:oel="http://schemas.microsoft.com/office/2019/extlst" xmlns:r="http://schemas.openxmlformats.org/officeDocument/2006/relationships" xmlns:m="http://schemas.openxmlformats.org/officeDocument/2006/math" xmlns:v="urn:schemas-microsoft-com:vml" xmlns:wp14="http://schemas.microsoft.com/office/word/2010/wordprocessingDrawing" xmlns:wp="http://schemas.openxmlformats.org/drawingml/2006/wordprocessingDrawing" xmlns:w10="urn:schemas-microsoft-com:office:word" xmlns:w="http://schemas.openxmlformats.org/wordprocessingml/2006/main" xmlns:w14="http://schemas.microsoft.com/office/word/2010/wordml" xmlns:w15="http://schemas.microsoft.com/office/word/2012/wordml" xmlns:w16cex="http://schemas.microsoft.com/office/word/2018/wordml/cex" xmlns:w16cid="http://schemas.microsoft.com/office/word/2016/wordml/cid" xmlns:w16="http://schemas.microsoft.com/office/word/2018/wordml" xmlns:w16du="http://schemas.microsoft.com/office/word/2023/wordml/word16du" xmlns:w16sdtdh="http://schemas.microsoft.com/office/word/2020/wordml/sdtdatahash" xmlns:w16se="http://schemas.microsoft.com/office/word/2015/wordml/symex" xmlns:wpg="http://schemas.microsoft.com/office/word/2010/wordprocessingGroup" xmlns:wpi="http://schemas.microsoft.com/office/word/2010/wordprocessingInk" xmlns:wne="http://schemas.microsoft.com/office/word/2006/wordml" xmlns:wps="http://schemas.microsoft.com/office/word/2010/wordprocessingShape" mc:Ignorable="w14 w15 w16se w16cid w16 w16cex w16sdtdh wp14">
+<w:footnotes xmlns:wpc="http://schemas.microsoft.com/office/word/2010/wordprocessingCanvas" xmlns:cx="http://schemas.microsoft.com/office/drawing/2014/chartex" xmlns:cx1="http://schemas.microsoft.com/office/drawing/2015/9/8/chartex" xmlns:cx2="http://schemas.microsoft.com/office/drawing/2015/10/21/chartex" xmlns:cx3="http://schemas.microsoft.com/office/drawing/2016/5/9/chartex" xmlns:cx4="http://schemas.microsoft.com/office/drawing/2016/5/10/chartex" xmlns:cx5="http://schemas.microsoft.com/office/drawing/2016/5/11/chartex" xmlns:cx6="http://schemas.microsoft.com/office/drawing/2016/5/12/chartex" xmlns:cx7="http://schemas.microsoft.com/office/drawing/2016/5/13/chartex" xmlns:cx8="http://schemas.microsoft.com/office/drawing/2016/5/14/chartex" xmlns:mc="http://schemas.openxmlformats.org/markup-compatibility/2006" xmlns:aink="http://schemas.microsoft.com/office/drawing/2016/ink" xmlns:am3d="http://schemas.microsoft.com/office/drawing/2017/model3d" xmlns:o="urn:schemas-microsoft-com:office:office" xmlns:oel="http://schemas.microsoft.com/office/2019/extlst" xmlns:r="http://schemas.openxmlformats.org/officeDocument/2006/relationships" xmlns:m="http://schemas.openxmlformats.org/officeDocument/2006/math" xmlns:v="urn:schemas-microsoft-com:vml" xmlns:wp14="http://schemas.microsoft.com/office/word/2010/wordprocessingDrawing" xmlns:wp="http://schemas.openxmlformats.org/drawingml/2006/wordprocessingDrawing" xmlns:w10="urn:schemas-microsoft-com:office:word" xmlns:w="http://schemas.openxmlformats.org/wordprocessingml/2006/main" xmlns:w14="http://schemas.microsoft.com/office/word/2010/wordml" xmlns:w15="http://schemas.microsoft.com/office/word/2012/wordml" xmlns:w16cex="http://schemas.microsoft.com/office/word/2018/wordml/cex" xmlns:w16cid="http://schemas.microsoft.com/office/word/2016/wordml/cid" xmlns:w16="http://schemas.microsoft.com/office/word/2018/wordml" xmlns:w16du="http://schemas.microsoft.com/office/word/2023/wordml/word16du" xmlns:w16sdtdh="http://schemas.microsoft.com/office/word/2020/wordml/sdtdatahash" xmlns:w16se="http://schemas.microsoft.com/office/word/2015/wordml/symex" xmlns:wpg="http://schemas.microsoft.com/office/word/2010/wordprocessingGroup" xmlns:wpi="http://schemas.microsoft.com/office/word/2010/wordprocessingInk" xmlns:wne="http://schemas.microsoft.com/office/word/2006/wordml" xmlns:wps="http://schemas.microsoft.com/office/word/2010/wordprocessingShape" mc:Ignorable="w14 w15 w16se w16cid w16 w16cex w16sdtdh w16du wp14">
   <w:footnote w:type="separator" w:id="-1">
     <w:p>
       <w:r>
@@ -24490,7 +24260,7 @@
 </file>
 
 <file path=word/header1.xml><?xml version="1.0" encoding="utf-8"?>
-<w:hdr xmlns:wpc="http://schemas.microsoft.com/office/word/2010/wordprocessingCanvas" xmlns:cx="http://schemas.microsoft.com/office/drawing/2014/chartex" xmlns:cx1="http://schemas.microsoft.com/office/drawing/2015/9/8/chartex" xmlns:cx2="http://schemas.microsoft.com/office/drawing/2015/10/21/chartex" xmlns:cx3="http://schemas.microsoft.com/office/drawing/2016/5/9/chartex" xmlns:cx4="http://schemas.microsoft.com/office/drawing/2016/5/10/chartex" xmlns:cx5="http://schemas.microsoft.com/office/drawing/2016/5/11/chartex" xmlns:cx6="http://schemas.microsoft.com/office/drawing/2016/5/12/chartex" xmlns:cx7="http://schemas.microsoft.com/office/drawing/2016/5/13/chartex" xmlns:cx8="http://schemas.microsoft.com/office/drawing/2016/5/14/chartex" xmlns:mc="http://schemas.openxmlformats.org/markup-compatibility/2006" xmlns:aink="http://schemas.microsoft.com/office/drawing/2016/ink" xmlns:am3d="http://schemas.microsoft.com/office/drawing/2017/model3d" xmlns:o="urn:schemas-microsoft-com:office:office" xmlns:oel="http://schemas.microsoft.com/office/2019/extlst" xmlns:r="http://schemas.openxmlformats.org/officeDocument/2006/relationships" xmlns:m="http://schemas.openxmlformats.org/officeDocument/2006/math" xmlns:v="urn:schemas-microsoft-com:vml" xmlns:wp14="http://schemas.microsoft.com/office/word/2010/wordprocessingDrawing" xmlns:wp="http://schemas.openxmlformats.org/drawingml/2006/wordprocessingDrawing" xmlns:w10="urn:schemas-microsoft-com:office:word" xmlns:w="http://schemas.openxmlformats.org/wordprocessingml/2006/main" xmlns:w14="http://schemas.microsoft.com/office/word/2010/wordml" xmlns:w15="http://schemas.microsoft.com/office/word/2012/wordml" xmlns:w16cex="http://schemas.microsoft.com/office/word/2018/wordml/cex" xmlns:w16cid="http://schemas.microsoft.com/office/word/2016/wordml/cid" xmlns:w16="http://schemas.microsoft.com/office/word/2018/wordml" xmlns:w16du="http://schemas.microsoft.com/office/word/2023/wordml/word16du" xmlns:w16sdtdh="http://schemas.microsoft.com/office/word/2020/wordml/sdtdatahash" xmlns:w16se="http://schemas.microsoft.com/office/word/2015/wordml/symex" xmlns:wpg="http://schemas.microsoft.com/office/word/2010/wordprocessingGroup" xmlns:wpi="http://schemas.microsoft.com/office/word/2010/wordprocessingInk" xmlns:wne="http://schemas.microsoft.com/office/word/2006/wordml" xmlns:wps="http://schemas.microsoft.com/office/word/2010/wordprocessingShape" mc:Ignorable="w14 w15 w16se w16cid w16 w16cex w16sdtdh wp14">
+<w:hdr xmlns:wpc="http://schemas.microsoft.com/office/word/2010/wordprocessingCanvas" xmlns:cx="http://schemas.microsoft.com/office/drawing/2014/chartex" xmlns:cx1="http://schemas.microsoft.com/office/drawing/2015/9/8/chartex" xmlns:cx2="http://schemas.microsoft.com/office/drawing/2015/10/21/chartex" xmlns:cx3="http://schemas.microsoft.com/office/drawing/2016/5/9/chartex" xmlns:cx4="http://schemas.microsoft.com/office/drawing/2016/5/10/chartex" xmlns:cx5="http://schemas.microsoft.com/office/drawing/2016/5/11/chartex" xmlns:cx6="http://schemas.microsoft.com/office/drawing/2016/5/12/chartex" xmlns:cx7="http://schemas.microsoft.com/office/drawing/2016/5/13/chartex" xmlns:cx8="http://schemas.microsoft.com/office/drawing/2016/5/14/chartex" xmlns:mc="http://schemas.openxmlformats.org/markup-compatibility/2006" xmlns:aink="http://schemas.microsoft.com/office/drawing/2016/ink" xmlns:am3d="http://schemas.microsoft.com/office/drawing/2017/model3d" xmlns:o="urn:schemas-microsoft-com:office:office" xmlns:oel="http://schemas.microsoft.com/office/2019/extlst" xmlns:r="http://schemas.openxmlformats.org/officeDocument/2006/relationships" xmlns:m="http://schemas.openxmlformats.org/officeDocument/2006/math" xmlns:v="urn:schemas-microsoft-com:vml" xmlns:wp14="http://schemas.microsoft.com/office/word/2010/wordprocessingDrawing" xmlns:wp="http://schemas.openxmlformats.org/drawingml/2006/wordprocessingDrawing" xmlns:w10="urn:schemas-microsoft-com:office:word" xmlns:w="http://schemas.openxmlformats.org/wordprocessingml/2006/main" xmlns:w14="http://schemas.microsoft.com/office/word/2010/wordml" xmlns:w15="http://schemas.microsoft.com/office/word/2012/wordml" xmlns:w16cex="http://schemas.microsoft.com/office/word/2018/wordml/cex" xmlns:w16cid="http://schemas.microsoft.com/office/word/2016/wordml/cid" xmlns:w16="http://schemas.microsoft.com/office/word/2018/wordml" xmlns:w16du="http://schemas.microsoft.com/office/word/2023/wordml/word16du" xmlns:w16sdtdh="http://schemas.microsoft.com/office/word/2020/wordml/sdtdatahash" xmlns:w16se="http://schemas.microsoft.com/office/word/2015/wordml/symex" xmlns:wpg="http://schemas.microsoft.com/office/word/2010/wordprocessingGroup" xmlns:wpi="http://schemas.microsoft.com/office/word/2010/wordprocessingInk" xmlns:wne="http://schemas.microsoft.com/office/word/2006/wordml" xmlns:wps="http://schemas.microsoft.com/office/word/2010/wordprocessingShape" mc:Ignorable="w14 w15 w16se w16cid w16 w16cex w16sdtdh w16du wp14">
   <w:p>
     <w:pPr>
       <w:pStyle w:val="Header"/>
@@ -24546,7 +24316,7 @@
 </file>
 
 <file path=word/numbering.xml><?xml version="1.0" encoding="utf-8"?>
-<w:numbering xmlns:wpc="http://schemas.microsoft.com/office/word/2010/wordprocessingCanvas" xmlns:cx="http://schemas.microsoft.com/office/drawing/2014/chartex" xmlns:cx1="http://schemas.microsoft.com/office/drawing/2015/9/8/chartex" xmlns:cx2="http://schemas.microsoft.com/office/drawing/2015/10/21/chartex" xmlns:cx3="http://schemas.microsoft.com/office/drawing/2016/5/9/chartex" xmlns:cx4="http://schemas.microsoft.com/office/drawing/2016/5/10/chartex" xmlns:cx5="http://schemas.microsoft.com/office/drawing/2016/5/11/chartex" xmlns:cx6="http://schemas.microsoft.com/office/drawing/2016/5/12/chartex" xmlns:cx7="http://schemas.microsoft.com/office/drawing/2016/5/13/chartex" xmlns:cx8="http://schemas.microsoft.com/office/drawing/2016/5/14/chartex" xmlns:mc="http://schemas.openxmlformats.org/markup-compatibility/2006" xmlns:aink="http://schemas.microsoft.com/office/drawing/2016/ink" xmlns:am3d="http://schemas.microsoft.com/office/drawing/2017/model3d" xmlns:o="urn:schemas-microsoft-com:office:office" xmlns:oel="http://schemas.microsoft.com/office/2019/extlst" xmlns:r="http://schemas.openxmlformats.org/officeDocument/2006/relationships" xmlns:m="http://schemas.openxmlformats.org/officeDocument/2006/math" xmlns:v="urn:schemas-microsoft-com:vml" xmlns:wp14="http://schemas.microsoft.com/office/word/2010/wordprocessingDrawing" xmlns:wp="http://schemas.openxmlformats.org/drawingml/2006/wordprocessingDrawing" xmlns:w10="urn:schemas-microsoft-com:office:word" xmlns:w="http://schemas.openxmlformats.org/wordprocessingml/2006/main" xmlns:w14="http://schemas.microsoft.com/office/word/2010/wordml" xmlns:w15="http://schemas.microsoft.com/office/word/2012/wordml" xmlns:w16cex="http://schemas.microsoft.com/office/word/2018/wordml/cex" xmlns:w16cid="http://schemas.microsoft.com/office/word/2016/wordml/cid" xmlns:w16="http://schemas.microsoft.com/office/word/2018/wordml" xmlns:w16du="http://schemas.microsoft.com/office/word/2023/wordml/word16du" xmlns:w16sdtdh="http://schemas.microsoft.com/office/word/2020/wordml/sdtdatahash" xmlns:w16se="http://schemas.microsoft.com/office/word/2015/wordml/symex" xmlns:wpg="http://schemas.microsoft.com/office/word/2010/wordprocessingGroup" xmlns:wpi="http://schemas.microsoft.com/office/word/2010/wordprocessingInk" xmlns:wne="http://schemas.microsoft.com/office/word/2006/wordml" xmlns:wps="http://schemas.microsoft.com/office/word/2010/wordprocessingShape" mc:Ignorable="w14 w15 w16se w16cid w16 w16cex w16sdtdh wp14">
+<w:numbering xmlns:wpc="http://schemas.microsoft.com/office/word/2010/wordprocessingCanvas" xmlns:cx="http://schemas.microsoft.com/office/drawing/2014/chartex" xmlns:cx1="http://schemas.microsoft.com/office/drawing/2015/9/8/chartex" xmlns:cx2="http://schemas.microsoft.com/office/drawing/2015/10/21/chartex" xmlns:cx3="http://schemas.microsoft.com/office/drawing/2016/5/9/chartex" xmlns:cx4="http://schemas.microsoft.com/office/drawing/2016/5/10/chartex" xmlns:cx5="http://schemas.microsoft.com/office/drawing/2016/5/11/chartex" xmlns:cx6="http://schemas.microsoft.com/office/drawing/2016/5/12/chartex" xmlns:cx7="http://schemas.microsoft.com/office/drawing/2016/5/13/chartex" xmlns:cx8="http://schemas.microsoft.com/office/drawing/2016/5/14/chartex" xmlns:mc="http://schemas.openxmlformats.org/markup-compatibility/2006" xmlns:aink="http://schemas.microsoft.com/office/drawing/2016/ink" xmlns:am3d="http://schemas.microsoft.com/office/drawing/2017/model3d" xmlns:o="urn:schemas-microsoft-com:office:office" xmlns:oel="http://schemas.microsoft.com/office/2019/extlst" xmlns:r="http://schemas.openxmlformats.org/officeDocument/2006/relationships" xmlns:m="http://schemas.openxmlformats.org/officeDocument/2006/math" xmlns:v="urn:schemas-microsoft-com:vml" xmlns:wp14="http://schemas.microsoft.com/office/word/2010/wordprocessingDrawing" xmlns:wp="http://schemas.openxmlformats.org/drawingml/2006/wordprocessingDrawing" xmlns:w10="urn:schemas-microsoft-com:office:word" xmlns:w="http://schemas.openxmlformats.org/wordprocessingml/2006/main" xmlns:w14="http://schemas.microsoft.com/office/word/2010/wordml" xmlns:w15="http://schemas.microsoft.com/office/word/2012/wordml" xmlns:w16cex="http://schemas.microsoft.com/office/word/2018/wordml/cex" xmlns:w16cid="http://schemas.microsoft.com/office/word/2016/wordml/cid" xmlns:w16="http://schemas.microsoft.com/office/word/2018/wordml" xmlns:w16du="http://schemas.microsoft.com/office/word/2023/wordml/word16du" xmlns:w16sdtdh="http://schemas.microsoft.com/office/word/2020/wordml/sdtdatahash" xmlns:w16se="http://schemas.microsoft.com/office/word/2015/wordml/symex" xmlns:wpg="http://schemas.microsoft.com/office/word/2010/wordprocessingGroup" xmlns:wpi="http://schemas.microsoft.com/office/word/2010/wordprocessingInk" xmlns:wne="http://schemas.microsoft.com/office/word/2006/wordml" xmlns:wps="http://schemas.microsoft.com/office/word/2010/wordprocessingShape" mc:Ignorable="w14 w15 w16se w16cid w16 w16cex w16sdtdh w16du wp14">
   <w:abstractNum w:abstractNumId="0" w15:restartNumberingAfterBreak="0">
     <w:nsid w:val="01804C27"/>
     <w:multiLevelType w:val="multilevel"/>
@@ -26544,7 +26314,7 @@
 </file>
 
 <file path=word/styles.xml><?xml version="1.0" encoding="utf-8"?>
-<w:styles xmlns:mc="http://schemas.openxmlformats.org/markup-compatibility/2006" xmlns:r="http://schemas.openxmlformats.org/officeDocument/2006/relationships" xmlns:w="http://schemas.openxmlformats.org/wordprocessingml/2006/main" xmlns:w14="http://schemas.microsoft.com/office/word/2010/wordml" xmlns:w15="http://schemas.microsoft.com/office/word/2012/wordml" xmlns:w16cex="http://schemas.microsoft.com/office/word/2018/wordml/cex" xmlns:w16cid="http://schemas.microsoft.com/office/word/2016/wordml/cid" xmlns:w16="http://schemas.microsoft.com/office/word/2018/wordml" xmlns:w16sdtdh="http://schemas.microsoft.com/office/word/2020/wordml/sdtdatahash" xmlns:w16se="http://schemas.microsoft.com/office/word/2015/wordml/symex" mc:Ignorable="w14 w15 w16se w16cid w16 w16cex w16sdtdh">
+<w:styles xmlns:mc="http://schemas.openxmlformats.org/markup-compatibility/2006" xmlns:r="http://schemas.openxmlformats.org/officeDocument/2006/relationships" xmlns:w="http://schemas.openxmlformats.org/wordprocessingml/2006/main" xmlns:w14="http://schemas.microsoft.com/office/word/2010/wordml" xmlns:w15="http://schemas.microsoft.com/office/word/2012/wordml" xmlns:w16cex="http://schemas.microsoft.com/office/word/2018/wordml/cex" xmlns:w16cid="http://schemas.microsoft.com/office/word/2016/wordml/cid" xmlns:w16="http://schemas.microsoft.com/office/word/2018/wordml" xmlns:w16du="http://schemas.microsoft.com/office/word/2023/wordml/word16du" xmlns:w16sdtdh="http://schemas.microsoft.com/office/word/2020/wordml/sdtdatahash" xmlns:w16se="http://schemas.microsoft.com/office/word/2015/wordml/symex" mc:Ignorable="w14 w15 w16se w16cid w16 w16cex w16sdtdh w16du">
   <w:docDefaults>
     <w:rPrDefault>
       <w:rPr>
@@ -27052,7 +26822,6 @@
   <w:style w:type="character" w:default="1" w:styleId="DefaultParagraphFont">
     <w:name w:val="Default Paragraph Font"/>
     <w:uiPriority w:val="1"/>
-    <w:semiHidden/>
     <w:unhideWhenUsed/>
   </w:style>
   <w:style w:type="table" w:default="1" w:styleId="TableNormal">

</xml_diff>